<commit_message>
revised wiring diagram and resistor
1.add component label in wiring diagram
2.add resistors in wiring diagram
3.rename some modules such as dht11 3colorLED
4.please write a sentence to tell customers that the python interpreter version we use is python2.7 not python3, and python code is not compatible with python3
</commit_message>
<xml_diff>
--- a/K47 User Manual/01_RGB_LED/Description/RGB LED.docx
+++ b/K47 User Manual/01_RGB_LED/Description/RGB LED.docx
@@ -1,6 +1,6 @@
 
 <file path=word/document.xml><?xml version="1.0" encoding="utf-8"?>
-<w:document xmlns:wpc="http://schemas.microsoft.com/office/word/2010/wordprocessingCanvas" xmlns:mo="http://schemas.microsoft.com/office/mac/office/2008/main" xmlns:mc="http://schemas.openxmlformats.org/markup-compatibility/2006" xmlns:mv="urn:schemas-microsoft-com:mac:vml" xmlns:o="urn:schemas-microsoft-com:office:office" xmlns:r="http://schemas.openxmlformats.org/officeDocument/2006/relationships" xmlns:m="http://schemas.openxmlformats.org/officeDocument/2006/math" xmlns:v="urn:schemas-microsoft-com:vml" xmlns:wp14="http://schemas.microsoft.com/office/word/2010/wordprocessingDrawing" xmlns:wp="http://schemas.openxmlformats.org/drawingml/2006/wordprocessingDrawing" xmlns:w10="urn:schemas-microsoft-com:office:word" xmlns:w="http://schemas.openxmlformats.org/wordprocessingml/2006/main" xmlns:w14="http://schemas.microsoft.com/office/word/2010/wordml" xmlns:w15="http://schemas.microsoft.com/office/word/2012/wordml" xmlns:wpg="http://schemas.microsoft.com/office/word/2010/wordprocessingGroup" xmlns:wpi="http://schemas.microsoft.com/office/word/2010/wordprocessingInk" xmlns:wne="http://schemas.microsoft.com/office/word/2006/wordml" xmlns:wps="http://schemas.microsoft.com/office/word/2010/wordprocessingShape" mc:Ignorable="w14 w15 wp14">
+<w:document xmlns:wpc="http://schemas.microsoft.com/office/word/2010/wordprocessingCanvas" xmlns:mc="http://schemas.openxmlformats.org/markup-compatibility/2006" xmlns:o="urn:schemas-microsoft-com:office:office" xmlns:r="http://schemas.openxmlformats.org/officeDocument/2006/relationships" xmlns:m="http://schemas.openxmlformats.org/officeDocument/2006/math" xmlns:v="urn:schemas-microsoft-com:vml" xmlns:wp14="http://schemas.microsoft.com/office/word/2010/wordprocessingDrawing" xmlns:wp="http://schemas.openxmlformats.org/drawingml/2006/wordprocessingDrawing" xmlns:w="http://schemas.openxmlformats.org/wordprocessingml/2006/main" xmlns:w14="http://schemas.microsoft.com/office/word/2010/wordml" xmlns:w10="urn:schemas-microsoft-com:office:word" xmlns:w15="http://schemas.microsoft.com/office/word/2012/wordml" xmlns:wpg="http://schemas.microsoft.com/office/word/2010/wordprocessingGroup" xmlns:wpi="http://schemas.microsoft.com/office/word/2010/wordprocessingInk" xmlns:wne="http://schemas.microsoft.com/office/word/2006/wordml" xmlns:wps="http://schemas.microsoft.com/office/word/2010/wordprocessingShape" xmlns:wpsCustomData="http://www.wps.cn/officeDocument/2013/wpsCustomData" mc:Ignorable="w14 w15 wp14">
   <w:body>
     <w:p>
       <w:pPr>
@@ -19,7 +19,7 @@
           <w:sz w:val="32"/>
           <w:szCs w:val="32"/>
         </w:rPr>
-        <w:t xml:space="preserve">RGB </w:t>
+        <w:t>RGB LED</w:t>
       </w:r>
       <w:r>
         <w:rPr>
@@ -28,24 +28,14 @@
           <w:sz w:val="32"/>
           <w:szCs w:val="32"/>
         </w:rPr>
-        <w:t>LED</w:t>
-      </w:r>
-      <w:r>
-        <w:rPr>
-          <w:rFonts w:ascii="Times New Roman" w:hAnsi="Times New Roman" w:cs="Times New Roman"/>
-          <w:color w:val="FF0000"/>
-          <w:sz w:val="32"/>
-          <w:szCs w:val="32"/>
-        </w:rPr>
-        <w:br/>
-      </w:r>
-      <w:r>
-        <w:rPr>
-          <w:rFonts w:ascii="Times New Roman" w:hAnsi="Times New Roman" w:cs="Times New Roman"/>
-          <w:noProof/>
+        <w:br w:type="textWrapping"/>
+      </w:r>
+      <w:r>
+        <w:rPr>
+          <w:rFonts w:ascii="Times New Roman" w:hAnsi="Times New Roman" w:cs="Times New Roman"/>
         </w:rPr>
         <w:drawing>
-          <wp:inline distT="0" distB="0" distL="114300" distR="114300" wp14:anchorId="3551812E" wp14:editId="12D5988E">
+          <wp:inline distT="0" distB="0" distL="114300" distR="114300">
             <wp:extent cx="1293495" cy="1754505"/>
             <wp:effectExtent l="0" t="0" r="1905" b="17145"/>
             <wp:docPr id="13" name="图片 12"/>
@@ -62,7 +52,7 @@
                     </pic:cNvPicPr>
                   </pic:nvPicPr>
                   <pic:blipFill>
-                    <a:blip r:embed="rId6"/>
+                    <a:blip r:embed="rId4"/>
                     <a:stretch>
                       <a:fillRect/>
                     </a:stretch>
@@ -123,79 +113,7 @@
           <w:sz w:val="28"/>
           <w:szCs w:val="28"/>
         </w:rPr>
-        <w:t xml:space="preserve">RGB LEDs contain three separate light-emitting diodes (LEDs) in three colors (Red, Green, and Blue). In different intensities, these three component colors fuse together </w:t>
-      </w:r>
-      <w:r>
-        <w:rPr>
-          <w:rFonts w:ascii="Times New Roman" w:hAnsi="Times New Roman" w:cs="Times New Roman"/>
-          <w:sz w:val="28"/>
-          <w:szCs w:val="28"/>
-        </w:rPr>
-        <w:t xml:space="preserve">to form </w:t>
-      </w:r>
-      <w:r>
-        <w:rPr>
-          <w:rFonts w:ascii="Times New Roman" w:hAnsi="Times New Roman" w:cs="Times New Roman"/>
-          <w:sz w:val="28"/>
-          <w:szCs w:val="28"/>
-        </w:rPr>
-        <w:t>millions of separate</w:t>
-      </w:r>
-      <w:r>
-        <w:rPr>
-          <w:rFonts w:ascii="Times New Roman" w:hAnsi="Times New Roman" w:cs="Times New Roman"/>
-          <w:sz w:val="28"/>
-          <w:szCs w:val="28"/>
-        </w:rPr>
-        <w:t>ly</w:t>
-      </w:r>
-      <w:r>
-        <w:rPr>
-          <w:rFonts w:ascii="Times New Roman" w:hAnsi="Times New Roman" w:cs="Times New Roman"/>
-          <w:sz w:val="28"/>
-          <w:szCs w:val="28"/>
-        </w:rPr>
-        <w:t xml:space="preserve"> perceivable colors. </w:t>
-      </w:r>
-      <w:r>
-        <w:rPr>
-          <w:rFonts w:ascii="Times New Roman" w:hAnsi="Times New Roman" w:cs="Times New Roman"/>
-          <w:sz w:val="28"/>
-          <w:szCs w:val="28"/>
-        </w:rPr>
-        <w:t>In this experiment, you’ll learn to connect and program a</w:t>
-      </w:r>
-      <w:r>
-        <w:rPr>
-          <w:rFonts w:ascii="Times New Roman" w:hAnsi="Times New Roman" w:cs="Times New Roman"/>
-          <w:sz w:val="28"/>
-          <w:szCs w:val="28"/>
-        </w:rPr>
-        <w:t xml:space="preserve"> “common-cathode drive,” “full color” </w:t>
-      </w:r>
-      <w:r>
-        <w:rPr>
-          <w:rFonts w:ascii="Times New Roman" w:hAnsi="Times New Roman" w:cs="Times New Roman"/>
-          <w:sz w:val="28"/>
-          <w:szCs w:val="28"/>
-        </w:rPr>
-        <w:t>RGB LED</w:t>
-      </w:r>
-      <w:r>
-        <w:rPr>
-          <w:rFonts w:ascii="Times New Roman" w:hAnsi="Times New Roman" w:cs="Times New Roman"/>
-          <w:sz w:val="28"/>
-          <w:szCs w:val="28"/>
-        </w:rPr>
-        <w:t xml:space="preserve"> to produce a flashing sequence of </w:t>
-      </w:r>
-      <w:r>
-        <w:rPr>
-          <w:rFonts w:ascii="Times New Roman" w:hAnsi="Times New Roman" w:cs="Times New Roman"/>
-          <w:sz w:val="28"/>
-          <w:szCs w:val="28"/>
-        </w:rPr>
-        <w:t>six different colors.</w:t>
+        <w:t>RGB LEDs contain three separate light-emitting diodes (LEDs) in three colors (Red, Green, and Blue). In different intensities, these three component colors fuse together to form millions of separately perceivable colors. In this experiment, you’ll learn to connect and program a “common-cathode drive,” “full color” RGB LED to produce a flashing sequence of six different colors.</w:t>
       </w:r>
     </w:p>
     <w:p>
@@ -237,47 +155,23 @@
           <w:sz w:val="28"/>
           <w:szCs w:val="28"/>
         </w:rPr>
-        <w:t>Raspberry</w:t>
-      </w:r>
-      <w:r>
-        <w:rPr>
-          <w:rFonts w:ascii="Times New Roman" w:hAnsi="Times New Roman" w:cs="Times New Roman"/>
-          <w:sz w:val="28"/>
-          <w:szCs w:val="28"/>
-        </w:rPr>
-        <w:t xml:space="preserve"> </w:t>
-      </w:r>
-      <w:r>
-        <w:rPr>
-          <w:rFonts w:ascii="Times New Roman" w:hAnsi="Times New Roman" w:cs="Times New Roman"/>
-          <w:sz w:val="28"/>
-          <w:szCs w:val="28"/>
-        </w:rPr>
-        <w:t>Pi</w:t>
-      </w:r>
-      <w:r>
-        <w:rPr>
-          <w:rFonts w:ascii="Times New Roman" w:hAnsi="Times New Roman" w:cs="Times New Roman"/>
-          <w:sz w:val="28"/>
-          <w:szCs w:val="28"/>
-        </w:rPr>
-        <w:tab/>
-      </w:r>
-      <w:r>
-        <w:rPr>
-          <w:rFonts w:ascii="Times New Roman" w:hAnsi="Times New Roman" w:cs="Times New Roman"/>
-          <w:sz w:val="28"/>
-          <w:szCs w:val="28"/>
-        </w:rPr>
-        <w:t>x</w:t>
-      </w:r>
-      <w:r>
-        <w:rPr>
-          <w:rFonts w:ascii="Times New Roman" w:hAnsi="Times New Roman" w:cs="Times New Roman"/>
-          <w:sz w:val="28"/>
-          <w:szCs w:val="28"/>
-        </w:rPr>
-        <w:t>1</w:t>
+        <w:t>Raspberry Pi</w:t>
+      </w:r>
+      <w:r>
+        <w:rPr>
+          <w:rFonts w:ascii="Times New Roman" w:hAnsi="Times New Roman" w:cs="Times New Roman"/>
+          <w:sz w:val="28"/>
+          <w:szCs w:val="28"/>
+        </w:rPr>
+        <w:tab/>
+      </w:r>
+      <w:r>
+        <w:rPr>
+          <w:rFonts w:ascii="Times New Roman" w:hAnsi="Times New Roman" w:cs="Times New Roman"/>
+          <w:sz w:val="28"/>
+          <w:szCs w:val="28"/>
+        </w:rPr>
+        <w:t>x1</w:t>
       </w:r>
     </w:p>
     <w:p>
@@ -299,39 +193,23 @@
           <w:sz w:val="28"/>
           <w:szCs w:val="28"/>
         </w:rPr>
-        <w:t>B</w:t>
-      </w:r>
-      <w:r>
-        <w:rPr>
-          <w:rFonts w:ascii="Times New Roman" w:hAnsi="Times New Roman" w:cs="Times New Roman"/>
-          <w:sz w:val="28"/>
-          <w:szCs w:val="28"/>
-        </w:rPr>
-        <w:t>readboard</w:t>
-      </w:r>
-      <w:r>
-        <w:rPr>
-          <w:rFonts w:ascii="Times New Roman" w:hAnsi="Times New Roman" w:cs="Times New Roman"/>
-          <w:sz w:val="28"/>
-          <w:szCs w:val="28"/>
-        </w:rPr>
-        <w:tab/>
-      </w:r>
-      <w:r>
-        <w:rPr>
-          <w:rFonts w:ascii="Times New Roman" w:hAnsi="Times New Roman" w:cs="Times New Roman"/>
-          <w:sz w:val="28"/>
-          <w:szCs w:val="28"/>
-        </w:rPr>
-        <w:t>x</w:t>
-      </w:r>
-      <w:r>
-        <w:rPr>
-          <w:rFonts w:ascii="Times New Roman" w:hAnsi="Times New Roman" w:cs="Times New Roman"/>
-          <w:sz w:val="28"/>
-          <w:szCs w:val="28"/>
-        </w:rPr>
-        <w:t>1</w:t>
+        <w:t>Breadboard</w:t>
+      </w:r>
+      <w:r>
+        <w:rPr>
+          <w:rFonts w:ascii="Times New Roman" w:hAnsi="Times New Roman" w:cs="Times New Roman"/>
+          <w:sz w:val="28"/>
+          <w:szCs w:val="28"/>
+        </w:rPr>
+        <w:tab/>
+      </w:r>
+      <w:r>
+        <w:rPr>
+          <w:rFonts w:ascii="Times New Roman" w:hAnsi="Times New Roman" w:cs="Times New Roman"/>
+          <w:sz w:val="28"/>
+          <w:szCs w:val="28"/>
+        </w:rPr>
+        <w:t>x1</w:t>
       </w:r>
     </w:p>
     <w:p>
@@ -353,39 +231,23 @@
           <w:sz w:val="28"/>
           <w:szCs w:val="28"/>
         </w:rPr>
-        <w:t xml:space="preserve">RGB </w:t>
-      </w:r>
-      <w:r>
-        <w:rPr>
-          <w:rFonts w:ascii="Times New Roman" w:hAnsi="Times New Roman" w:cs="Times New Roman"/>
-          <w:sz w:val="28"/>
-          <w:szCs w:val="28"/>
-        </w:rPr>
-        <w:t>LED</w:t>
-      </w:r>
-      <w:r>
-        <w:rPr>
-          <w:rFonts w:ascii="Times New Roman" w:hAnsi="Times New Roman" w:cs="Times New Roman"/>
-          <w:sz w:val="28"/>
-          <w:szCs w:val="28"/>
-        </w:rPr>
-        <w:tab/>
-      </w:r>
-      <w:r>
-        <w:rPr>
-          <w:rFonts w:ascii="Times New Roman" w:hAnsi="Times New Roman" w:cs="Times New Roman"/>
-          <w:sz w:val="28"/>
-          <w:szCs w:val="28"/>
-        </w:rPr>
-        <w:t>x</w:t>
-      </w:r>
-      <w:r>
-        <w:rPr>
-          <w:rFonts w:ascii="Times New Roman" w:hAnsi="Times New Roman" w:cs="Times New Roman"/>
-          <w:sz w:val="28"/>
-          <w:szCs w:val="28"/>
-        </w:rPr>
-        <w:t>1</w:t>
+        <w:t>RGB LED</w:t>
+      </w:r>
+      <w:r>
+        <w:rPr>
+          <w:rFonts w:ascii="Times New Roman" w:hAnsi="Times New Roman" w:cs="Times New Roman"/>
+          <w:sz w:val="28"/>
+          <w:szCs w:val="28"/>
+        </w:rPr>
+        <w:tab/>
+      </w:r>
+      <w:r>
+        <w:rPr>
+          <w:rFonts w:ascii="Times New Roman" w:hAnsi="Times New Roman" w:cs="Times New Roman"/>
+          <w:sz w:val="28"/>
+          <w:szCs w:val="28"/>
+        </w:rPr>
+        <w:t>x1</w:t>
       </w:r>
     </w:p>
     <w:p>
@@ -407,15 +269,7 @@
           <w:sz w:val="28"/>
           <w:szCs w:val="28"/>
         </w:rPr>
-        <w:t xml:space="preserve">Dupont </w:t>
-      </w:r>
-      <w:r>
-        <w:rPr>
-          <w:rFonts w:ascii="Times New Roman" w:hAnsi="Times New Roman" w:cs="Times New Roman"/>
-          <w:sz w:val="28"/>
-          <w:szCs w:val="28"/>
-        </w:rPr>
-        <w:t>jumper wires</w:t>
+        <w:t>Dupont jumper wires</w:t>
       </w:r>
     </w:p>
     <w:p>
@@ -440,664 +294,609 @@
     </w:p>
     <w:p>
       <w:pPr>
-        <w:pStyle w:val="ListParagraph"/>
+        <w:pStyle w:val="6"/>
         <w:numPr>
           <w:ilvl w:val="0"/>
-          <w:numId w:val="2"/>
+          <w:numId w:val="1"/>
         </w:numPr>
         <w:jc w:val="left"/>
         <w:rPr>
-          <w:rFonts w:ascii="Times New Roman" w:eastAsia="宋体" w:hAnsi="Times New Roman" w:cs="Times New Roman"/>
+          <w:rFonts w:ascii="Times New Roman" w:hAnsi="Times New Roman" w:eastAsia="宋体" w:cs="Times New Roman"/>
           <w:color w:val="000000" w:themeColor="text1"/>
           <w:sz w:val="28"/>
           <w:szCs w:val="28"/>
           <w:shd w:val="clear" w:color="auto" w:fill="FFFFFF"/>
-        </w:rPr>
-      </w:pPr>
-      <w:r>
-        <w:rPr>
-          <w:rFonts w:ascii="Times New Roman" w:eastAsia="宋体" w:hAnsi="Times New Roman" w:cs="Times New Roman"/>
+          <w14:textFill>
+            <w14:solidFill>
+              <w14:schemeClr w14:val="tx1"/>
+            </w14:solidFill>
+          </w14:textFill>
+        </w:rPr>
+      </w:pPr>
+      <w:r>
+        <w:rPr>
+          <w:rFonts w:ascii="Times New Roman" w:hAnsi="Times New Roman" w:eastAsia="宋体" w:cs="Times New Roman"/>
           <w:color w:val="000000" w:themeColor="text1"/>
           <w:sz w:val="28"/>
           <w:szCs w:val="28"/>
           <w:shd w:val="clear" w:color="auto" w:fill="FFFFFF"/>
+          <w14:textFill>
+            <w14:solidFill>
+              <w14:schemeClr w14:val="tx1"/>
+            </w14:solidFill>
+          </w14:textFill>
         </w:rPr>
         <w:t>If you have not done so already, prepare your development system by installing the Python interpreter, RPi.GIO library, and wiringPi library as described in READ_ME.TXT.</w:t>
       </w:r>
     </w:p>
     <w:p>
       <w:pPr>
-        <w:pStyle w:val="ListParagraph"/>
+        <w:pStyle w:val="6"/>
         <w:numPr>
           <w:ilvl w:val="0"/>
-          <w:numId w:val="2"/>
+          <w:numId w:val="1"/>
         </w:numPr>
         <w:jc w:val="left"/>
         <w:rPr>
-          <w:rFonts w:ascii="Times New Roman" w:eastAsia="宋体" w:hAnsi="Times New Roman" w:cs="Times New Roman"/>
+          <w:rFonts w:ascii="Times New Roman" w:hAnsi="Times New Roman" w:eastAsia="宋体" w:cs="Times New Roman"/>
           <w:color w:val="000000" w:themeColor="text1"/>
           <w:sz w:val="28"/>
           <w:szCs w:val="28"/>
           <w:shd w:val="clear" w:color="auto" w:fill="FFFFFF"/>
-        </w:rPr>
-      </w:pPr>
-      <w:r>
-        <w:rPr>
-          <w:rFonts w:ascii="Times New Roman" w:eastAsia="宋体" w:hAnsi="Times New Roman" w:cs="Times New Roman"/>
+          <w14:textFill>
+            <w14:solidFill>
+              <w14:schemeClr w14:val="tx1"/>
+            </w14:solidFill>
+          </w14:textFill>
+        </w:rPr>
+      </w:pPr>
+      <w:r>
+        <w:rPr>
+          <w:rFonts w:ascii="Times New Roman" w:hAnsi="Times New Roman" w:eastAsia="宋体" w:cs="Times New Roman"/>
           <w:color w:val="000000" w:themeColor="text1"/>
           <w:sz w:val="28"/>
           <w:szCs w:val="28"/>
           <w:shd w:val="clear" w:color="auto" w:fill="FFFFFF"/>
-        </w:rPr>
-        <w:t>Install the RG</w:t>
-      </w:r>
-      <w:r>
-        <w:rPr>
-          <w:rFonts w:ascii="Times New Roman" w:eastAsia="宋体" w:hAnsi="Times New Roman" w:cs="Times New Roman"/>
-          <w:color w:val="000000" w:themeColor="text1"/>
-          <w:sz w:val="28"/>
-          <w:szCs w:val="28"/>
-          <w:shd w:val="clear" w:color="auto" w:fill="FFFFFF"/>
-        </w:rPr>
-        <w:t>B</w:t>
-      </w:r>
-      <w:r>
-        <w:rPr>
-          <w:rFonts w:ascii="Times New Roman" w:eastAsia="宋体" w:hAnsi="Times New Roman" w:cs="Times New Roman"/>
-          <w:color w:val="000000" w:themeColor="text1"/>
-          <w:sz w:val="28"/>
-          <w:szCs w:val="28"/>
-          <w:shd w:val="clear" w:color="auto" w:fill="FFFFFF"/>
-        </w:rPr>
-        <w:t xml:space="preserve"> LED in your breadboard and use Dupont jumper </w:t>
-      </w:r>
-      <w:r>
-        <w:rPr>
-          <w:rFonts w:ascii="Times New Roman" w:eastAsia="宋体" w:hAnsi="Times New Roman" w:cs="Times New Roman"/>
-          <w:color w:val="000000" w:themeColor="text1"/>
-          <w:sz w:val="28"/>
-          <w:szCs w:val="28"/>
-          <w:shd w:val="clear" w:color="auto" w:fill="FFFFFF"/>
-        </w:rPr>
-        <w:lastRenderedPageBreak/>
-        <w:t xml:space="preserve">wires to connect it to your Raspberry Pi as illustrated in the Wiring Diagram below. </w:t>
-      </w:r>
-      <w:r>
-        <w:rPr>
-          <w:rFonts w:ascii="Times New Roman" w:eastAsia="宋体" w:hAnsi="Times New Roman" w:cs="Times New Roman"/>
-          <w:color w:val="000000" w:themeColor="text1"/>
-          <w:sz w:val="28"/>
-          <w:szCs w:val="28"/>
-          <w:shd w:val="clear" w:color="auto" w:fill="FFFFFF"/>
-        </w:rPr>
-        <w:t xml:space="preserve">(The RGB LED </w:t>
-      </w:r>
-      <w:r>
-        <w:rPr>
-          <w:rFonts w:ascii="Times New Roman" w:eastAsia="宋体" w:hAnsi="Times New Roman" w:cs="Times New Roman"/>
-          <w:color w:val="000000" w:themeColor="text1"/>
-          <w:sz w:val="28"/>
-          <w:szCs w:val="28"/>
-          <w:shd w:val="clear" w:color="auto" w:fill="FFFFFF"/>
-        </w:rPr>
-        <w:t xml:space="preserve">module </w:t>
-      </w:r>
-      <w:r>
-        <w:rPr>
-          <w:rFonts w:ascii="Times New Roman" w:eastAsia="宋体" w:hAnsi="Times New Roman" w:cs="Times New Roman"/>
-          <w:color w:val="000000" w:themeColor="text1"/>
-          <w:sz w:val="28"/>
-          <w:szCs w:val="28"/>
-          <w:shd w:val="clear" w:color="auto" w:fill="FFFFFF"/>
-        </w:rPr>
-        <w:t>in this kit includes onboard series resistors, so no additional resistors are needed.)</w:t>
-      </w:r>
-    </w:p>
-    <w:p>
-      <w:pPr>
-        <w:pStyle w:val="ListParagraph"/>
+          <w14:textFill>
+            <w14:solidFill>
+              <w14:schemeClr w14:val="tx1"/>
+            </w14:solidFill>
+          </w14:textFill>
+        </w:rPr>
+        <w:t>Install the RGB LED in your breadboard and use Dupont jumper wires to connect it to your Raspberry Pi as illustrated in the Wiring Diagram below. (The RGB LED module in this kit includes onboard series resistors, so no additional resistors are needed.)</w:t>
+      </w:r>
+    </w:p>
+    <w:p>
+      <w:pPr>
+        <w:pStyle w:val="6"/>
         <w:numPr>
           <w:ilvl w:val="0"/>
-          <w:numId w:val="2"/>
+          <w:numId w:val="1"/>
         </w:numPr>
         <w:jc w:val="left"/>
         <w:rPr>
-          <w:rFonts w:ascii="Times New Roman" w:eastAsia="宋体" w:hAnsi="Times New Roman" w:cs="Times New Roman"/>
+          <w:rFonts w:ascii="Times New Roman" w:hAnsi="Times New Roman" w:eastAsia="宋体" w:cs="Times New Roman"/>
           <w:color w:val="000000" w:themeColor="text1"/>
           <w:sz w:val="28"/>
           <w:szCs w:val="28"/>
           <w:shd w:val="clear" w:color="auto" w:fill="FFFFFF"/>
-        </w:rPr>
-      </w:pPr>
-      <w:r>
-        <w:rPr>
-          <w:rFonts w:ascii="Times New Roman" w:eastAsia="宋体" w:hAnsi="Times New Roman" w:cs="Times New Roman"/>
+          <w14:textFill>
+            <w14:solidFill>
+              <w14:schemeClr w14:val="tx1"/>
+            </w14:solidFill>
+          </w14:textFill>
+        </w:rPr>
+      </w:pPr>
+      <w:r>
+        <w:rPr>
+          <w:rFonts w:ascii="Times New Roman" w:hAnsi="Times New Roman" w:eastAsia="宋体" w:cs="Times New Roman"/>
           <w:color w:val="000000" w:themeColor="text1"/>
           <w:sz w:val="28"/>
           <w:szCs w:val="28"/>
           <w:shd w:val="clear" w:color="auto" w:fill="FFFFFF"/>
+          <w14:textFill>
+            <w14:solidFill>
+              <w14:schemeClr w14:val="tx1"/>
+            </w14:solidFill>
+          </w14:textFill>
         </w:rPr>
         <w:t xml:space="preserve">Execute the sample stored in this experiment’s subfolder. </w:t>
       </w:r>
     </w:p>
     <w:p>
       <w:pPr>
-        <w:pStyle w:val="ListParagraph"/>
-        <w:rPr>
-          <w:rFonts w:ascii="Courier" w:eastAsia="宋体" w:hAnsi="Courier" w:cs="Times New Roman"/>
+        <w:pStyle w:val="6"/>
+        <w:rPr>
+          <w:rFonts w:ascii="Courier" w:hAnsi="Courier" w:eastAsia="宋体" w:cs="Times New Roman"/>
           <w:color w:val="000000" w:themeColor="text1"/>
           <w:sz w:val="28"/>
           <w:szCs w:val="28"/>
           <w:shd w:val="clear" w:color="auto" w:fill="FFFFFF"/>
-        </w:rPr>
-      </w:pPr>
-      <w:r>
-        <w:rPr>
-          <w:rFonts w:ascii="Times New Roman" w:eastAsia="宋体" w:hAnsi="Times New Roman" w:cs="Times New Roman"/>
+          <w14:textFill>
+            <w14:solidFill>
+              <w14:schemeClr w14:val="tx1"/>
+            </w14:solidFill>
+          </w14:textFill>
+        </w:rPr>
+      </w:pPr>
+      <w:r>
+        <w:rPr>
+          <w:rFonts w:ascii="Times New Roman" w:hAnsi="Times New Roman" w:eastAsia="宋体" w:cs="Times New Roman"/>
           <w:color w:val="000000" w:themeColor="text1"/>
           <w:sz w:val="28"/>
           <w:szCs w:val="28"/>
           <w:shd w:val="clear" w:color="auto" w:fill="FFFFFF"/>
+          <w14:textFill>
+            <w14:solidFill>
+              <w14:schemeClr w14:val="tx1"/>
+            </w14:solidFill>
+          </w14:textFill>
         </w:rPr>
         <w:t>If using C, compile and execute the C code:</w:t>
       </w:r>
       <w:r>
         <w:rPr>
-          <w:rFonts w:ascii="Times New Roman" w:eastAsia="宋体" w:hAnsi="Times New Roman" w:cs="Times New Roman"/>
+          <w:rFonts w:ascii="Times New Roman" w:hAnsi="Times New Roman" w:eastAsia="宋体" w:cs="Times New Roman"/>
           <w:color w:val="000000" w:themeColor="text1"/>
           <w:sz w:val="28"/>
           <w:szCs w:val="28"/>
           <w:shd w:val="clear" w:color="auto" w:fill="FFFFFF"/>
-        </w:rPr>
-        <w:br/>
-      </w:r>
-      <w:r>
-        <w:rPr>
-          <w:rFonts w:ascii="Courier" w:eastAsia="宋体" w:hAnsi="Courier" w:cs="Times New Roman"/>
+          <w14:textFill>
+            <w14:solidFill>
+              <w14:schemeClr w14:val="tx1"/>
+            </w14:solidFill>
+          </w14:textFill>
+        </w:rPr>
+        <w:br w:type="textWrapping"/>
+      </w:r>
+      <w:r>
+        <w:rPr>
+          <w:rFonts w:ascii="Courier" w:hAnsi="Courier" w:eastAsia="宋体" w:cs="Times New Roman"/>
           <w:color w:val="000000" w:themeColor="text1"/>
           <w:sz w:val="28"/>
           <w:szCs w:val="28"/>
           <w:shd w:val="clear" w:color="auto" w:fill="FFFFFF"/>
+          <w14:textFill>
+            <w14:solidFill>
+              <w14:schemeClr w14:val="tx1"/>
+            </w14:solidFill>
+          </w14:textFill>
         </w:rPr>
         <w:t>cd Code/C</w:t>
       </w:r>
       <w:r>
         <w:rPr>
-          <w:rFonts w:ascii="Courier" w:eastAsia="宋体" w:hAnsi="Courier" w:cs="Times New Roman"/>
+          <w:rFonts w:ascii="Courier" w:hAnsi="Courier" w:eastAsia="宋体" w:cs="Times New Roman"/>
           <w:color w:val="000000" w:themeColor="text1"/>
           <w:sz w:val="28"/>
           <w:szCs w:val="28"/>
           <w:shd w:val="clear" w:color="auto" w:fill="FFFFFF"/>
-        </w:rPr>
-        <w:br/>
+          <w14:textFill>
+            <w14:solidFill>
+              <w14:schemeClr w14:val="tx1"/>
+            </w14:solidFill>
+          </w14:textFill>
+        </w:rPr>
+        <w:br w:type="textWrapping"/>
+      </w:r>
+      <w:r>
+        <w:rPr>
+          <w:rFonts w:ascii="Courier" w:hAnsi="Courier" w:eastAsia="宋体" w:cs="Times New Roman"/>
+          <w:color w:val="000000" w:themeColor="text1"/>
+          <w:sz w:val="28"/>
+          <w:szCs w:val="28"/>
+          <w:shd w:val="clear" w:color="auto" w:fill="FFFFFF"/>
+          <w14:textFill>
+            <w14:solidFill>
+              <w14:schemeClr w14:val="tx1"/>
+            </w14:solidFill>
+          </w14:textFill>
+        </w:rPr>
         <w:t xml:space="preserve">gcc </w:t>
       </w:r>
       <w:r>
         <w:rPr>
-          <w:rFonts w:ascii="Courier" w:eastAsia="宋体" w:hAnsi="Courier" w:cs="Times New Roman"/>
+          <w:rFonts w:hint="eastAsia" w:ascii="Courier" w:hAnsi="Courier" w:eastAsia="宋体" w:cs="Times New Roman"/>
           <w:color w:val="000000" w:themeColor="text1"/>
           <w:sz w:val="28"/>
           <w:szCs w:val="28"/>
           <w:shd w:val="clear" w:color="auto" w:fill="FFFFFF"/>
-        </w:rPr>
-        <w:t>rgb</w:t>
-      </w:r>
-      <w:r>
-        <w:rPr>
-          <w:rFonts w:ascii="Courier" w:eastAsia="宋体" w:hAnsi="Courier" w:cs="Times New Roman"/>
+          <w14:textFill>
+            <w14:solidFill>
+              <w14:schemeClr w14:val="tx1"/>
+            </w14:solidFill>
+          </w14:textFill>
+        </w:rPr>
+        <w:t>RGB_LED</w:t>
+      </w:r>
+      <w:r>
+        <w:rPr>
+          <w:rFonts w:ascii="Courier" w:hAnsi="Courier" w:eastAsia="宋体" w:cs="Times New Roman"/>
           <w:color w:val="000000" w:themeColor="text1"/>
           <w:sz w:val="28"/>
           <w:szCs w:val="28"/>
           <w:shd w:val="clear" w:color="auto" w:fill="FFFFFF"/>
+          <w14:textFill>
+            <w14:solidFill>
+              <w14:schemeClr w14:val="tx1"/>
+            </w14:solidFill>
+          </w14:textFill>
         </w:rPr>
         <w:t xml:space="preserve">.c -o </w:t>
       </w:r>
       <w:r>
         <w:rPr>
-          <w:rFonts w:ascii="Courier" w:eastAsia="宋体" w:hAnsi="Courier" w:cs="Times New Roman"/>
+          <w:rFonts w:hint="eastAsia" w:ascii="Courier" w:hAnsi="Courier" w:eastAsia="宋体" w:cs="Times New Roman"/>
           <w:color w:val="000000" w:themeColor="text1"/>
           <w:sz w:val="28"/>
           <w:szCs w:val="28"/>
           <w:shd w:val="clear" w:color="auto" w:fill="FFFFFF"/>
-        </w:rPr>
-        <w:t>rgb</w:t>
-      </w:r>
-      <w:r>
-        <w:rPr>
-          <w:rFonts w:ascii="Courier" w:eastAsia="宋体" w:hAnsi="Courier" w:cs="Times New Roman"/>
+          <w14:textFill>
+            <w14:solidFill>
+              <w14:schemeClr w14:val="tx1"/>
+            </w14:solidFill>
+          </w14:textFill>
+        </w:rPr>
+        <w:t>RGB_LED</w:t>
+      </w:r>
+      <w:r>
+        <w:rPr>
+          <w:rFonts w:ascii="Courier" w:hAnsi="Courier" w:eastAsia="宋体" w:cs="Times New Roman"/>
           <w:color w:val="000000" w:themeColor="text1"/>
           <w:sz w:val="28"/>
           <w:szCs w:val="28"/>
           <w:shd w:val="clear" w:color="auto" w:fill="FFFFFF"/>
+          <w14:textFill>
+            <w14:solidFill>
+              <w14:schemeClr w14:val="tx1"/>
+            </w14:solidFill>
+          </w14:textFill>
         </w:rPr>
         <w:t>.out –lwiringPi</w:t>
       </w:r>
       <w:r>
         <w:rPr>
-          <w:rFonts w:ascii="Courier" w:eastAsia="宋体" w:hAnsi="Courier" w:cs="Times New Roman"/>
+          <w:rFonts w:ascii="Courier" w:hAnsi="Courier" w:eastAsia="宋体" w:cs="Times New Roman"/>
           <w:color w:val="000000" w:themeColor="text1"/>
           <w:sz w:val="28"/>
           <w:szCs w:val="28"/>
           <w:shd w:val="clear" w:color="auto" w:fill="FFFFFF"/>
-        </w:rPr>
-        <w:br/>
-      </w:r>
-      <w:r>
-        <w:rPr>
-          <w:rFonts w:ascii="Courier" w:eastAsia="宋体" w:hAnsi="Courier" w:cs="Times New Roman"/>
+          <w14:textFill>
+            <w14:solidFill>
+              <w14:schemeClr w14:val="tx1"/>
+            </w14:solidFill>
+          </w14:textFill>
+        </w:rPr>
+        <w:br w:type="textWrapping"/>
+      </w:r>
+      <w:r>
+        <w:rPr>
+          <w:rFonts w:ascii="Courier" w:hAnsi="Courier" w:eastAsia="宋体" w:cs="Times New Roman"/>
           <w:color w:val="000000" w:themeColor="text1"/>
           <w:sz w:val="28"/>
           <w:szCs w:val="28"/>
           <w:shd w:val="clear" w:color="auto" w:fill="FFFFFF"/>
+          <w14:textFill>
+            <w14:solidFill>
+              <w14:schemeClr w14:val="tx1"/>
+            </w14:solidFill>
+          </w14:textFill>
         </w:rPr>
         <w:t>./</w:t>
       </w:r>
-      <w:bookmarkStart w:id="0" w:name="_GoBack"/>
-      <w:bookmarkEnd w:id="0"/>
-      <w:r>
-        <w:rPr>
-          <w:rFonts w:ascii="Courier" w:eastAsia="宋体" w:hAnsi="Courier" w:cs="Times New Roman"/>
+      <w:r>
+        <w:rPr>
+          <w:rFonts w:hint="eastAsia" w:ascii="Courier" w:hAnsi="Courier" w:eastAsia="宋体" w:cs="Times New Roman"/>
           <w:color w:val="000000" w:themeColor="text1"/>
           <w:sz w:val="28"/>
           <w:szCs w:val="28"/>
           <w:shd w:val="clear" w:color="auto" w:fill="FFFFFF"/>
-        </w:rPr>
-        <w:t>rgb</w:t>
-      </w:r>
-      <w:r>
-        <w:rPr>
-          <w:rFonts w:ascii="Courier" w:eastAsia="宋体" w:hAnsi="Courier" w:cs="Times New Roman"/>
+          <w14:textFill>
+            <w14:solidFill>
+              <w14:schemeClr w14:val="tx1"/>
+            </w14:solidFill>
+          </w14:textFill>
+        </w:rPr>
+        <w:t>RGB_LED</w:t>
+      </w:r>
+      <w:r>
+        <w:rPr>
+          <w:rFonts w:ascii="Courier" w:hAnsi="Courier" w:eastAsia="宋体" w:cs="Times New Roman"/>
           <w:color w:val="000000" w:themeColor="text1"/>
           <w:sz w:val="28"/>
           <w:szCs w:val="28"/>
           <w:shd w:val="clear" w:color="auto" w:fill="FFFFFF"/>
+          <w14:textFill>
+            <w14:solidFill>
+              <w14:schemeClr w14:val="tx1"/>
+            </w14:solidFill>
+          </w14:textFill>
         </w:rPr>
         <w:t>.out</w:t>
       </w:r>
     </w:p>
     <w:p>
       <w:pPr>
-        <w:pStyle w:val="ListParagraph"/>
-        <w:rPr>
-          <w:rFonts w:ascii="Courier" w:eastAsia="宋体" w:hAnsi="Courier" w:cs="Times New Roman"/>
+        <w:pStyle w:val="6"/>
+        <w:rPr>
+          <w:rFonts w:ascii="Courier" w:hAnsi="Courier" w:eastAsia="宋体" w:cs="Times New Roman"/>
           <w:color w:val="000000" w:themeColor="text1"/>
           <w:sz w:val="28"/>
           <w:szCs w:val="28"/>
           <w:shd w:val="clear" w:color="auto" w:fill="FFFFFF"/>
-        </w:rPr>
-      </w:pPr>
-    </w:p>
-    <w:p>
-      <w:pPr>
-        <w:pStyle w:val="ListParagraph"/>
-        <w:rPr>
-          <w:rFonts w:ascii="Courier" w:eastAsia="宋体" w:hAnsi="Courier" w:cs="Times New Roman"/>
+          <w14:textFill>
+            <w14:solidFill>
+              <w14:schemeClr w14:val="tx1"/>
+            </w14:solidFill>
+          </w14:textFill>
+        </w:rPr>
+      </w:pPr>
+    </w:p>
+    <w:p>
+      <w:pPr>
+        <w:pStyle w:val="6"/>
+        <w:rPr>
+          <w:rFonts w:ascii="Courier" w:hAnsi="Courier" w:eastAsia="宋体" w:cs="Times New Roman"/>
           <w:color w:val="000000" w:themeColor="text1"/>
           <w:sz w:val="28"/>
           <w:szCs w:val="28"/>
           <w:shd w:val="clear" w:color="auto" w:fill="FFFFFF"/>
-        </w:rPr>
-      </w:pPr>
-      <w:r>
-        <w:rPr>
-          <w:rFonts w:ascii="Times New Roman" w:eastAsia="宋体" w:hAnsi="Times New Roman" w:cs="Times New Roman"/>
+          <w14:textFill>
+            <w14:solidFill>
+              <w14:schemeClr w14:val="tx1"/>
+            </w14:solidFill>
+          </w14:textFill>
+        </w:rPr>
+      </w:pPr>
+      <w:r>
+        <w:rPr>
+          <w:rFonts w:ascii="Times New Roman" w:hAnsi="Times New Roman" w:eastAsia="宋体" w:cs="Times New Roman"/>
           <w:color w:val="000000" w:themeColor="text1"/>
           <w:sz w:val="28"/>
           <w:szCs w:val="28"/>
           <w:shd w:val="clear" w:color="auto" w:fill="FFFFFF"/>
+          <w14:textFill>
+            <w14:solidFill>
+              <w14:schemeClr w14:val="tx1"/>
+            </w14:solidFill>
+          </w14:textFill>
         </w:rPr>
         <w:t>If using Python, launch the Python script:</w:t>
       </w:r>
       <w:r>
         <w:rPr>
-          <w:rFonts w:ascii="Times New Roman" w:eastAsia="宋体" w:hAnsi="Times New Roman" w:cs="Times New Roman"/>
+          <w:rFonts w:ascii="Times New Roman" w:hAnsi="Times New Roman" w:eastAsia="宋体" w:cs="Times New Roman"/>
           <w:color w:val="000000" w:themeColor="text1"/>
           <w:sz w:val="28"/>
           <w:szCs w:val="28"/>
           <w:shd w:val="clear" w:color="auto" w:fill="FFFFFF"/>
-        </w:rPr>
-        <w:br/>
-      </w:r>
-      <w:r>
-        <w:rPr>
-          <w:rFonts w:ascii="Courier" w:eastAsia="宋体" w:hAnsi="Courier" w:cs="Times New Roman"/>
+          <w14:textFill>
+            <w14:solidFill>
+              <w14:schemeClr w14:val="tx1"/>
+            </w14:solidFill>
+          </w14:textFill>
+        </w:rPr>
+        <w:br w:type="textWrapping"/>
+      </w:r>
+      <w:r>
+        <w:rPr>
+          <w:rFonts w:ascii="Courier" w:hAnsi="Courier" w:eastAsia="宋体" w:cs="Times New Roman"/>
           <w:color w:val="000000" w:themeColor="text1"/>
           <w:sz w:val="28"/>
           <w:szCs w:val="28"/>
           <w:shd w:val="clear" w:color="auto" w:fill="FFFFFF"/>
+          <w14:textFill>
+            <w14:solidFill>
+              <w14:schemeClr w14:val="tx1"/>
+            </w14:solidFill>
+          </w14:textFill>
         </w:rPr>
         <w:t>cd Code/Python</w:t>
       </w:r>
       <w:r>
         <w:rPr>
-          <w:rFonts w:ascii="Courier" w:eastAsia="宋体" w:hAnsi="Courier" w:cs="Times New Roman"/>
+          <w:rFonts w:ascii="Courier" w:hAnsi="Courier" w:eastAsia="宋体" w:cs="Times New Roman"/>
           <w:color w:val="000000" w:themeColor="text1"/>
           <w:sz w:val="28"/>
           <w:szCs w:val="28"/>
           <w:shd w:val="clear" w:color="auto" w:fill="FFFFFF"/>
-        </w:rPr>
-        <w:br/>
+          <w14:textFill>
+            <w14:solidFill>
+              <w14:schemeClr w14:val="tx1"/>
+            </w14:solidFill>
+          </w14:textFill>
+        </w:rPr>
+        <w:br w:type="textWrapping"/>
+      </w:r>
+      <w:r>
+        <w:rPr>
+          <w:rFonts w:ascii="Courier" w:hAnsi="Courier" w:eastAsia="宋体" w:cs="Times New Roman"/>
+          <w:color w:val="000000" w:themeColor="text1"/>
+          <w:sz w:val="28"/>
+          <w:szCs w:val="28"/>
+          <w:shd w:val="clear" w:color="auto" w:fill="FFFFFF"/>
+          <w14:textFill>
+            <w14:solidFill>
+              <w14:schemeClr w14:val="tx1"/>
+            </w14:solidFill>
+          </w14:textFill>
+        </w:rPr>
         <w:t xml:space="preserve">python </w:t>
       </w:r>
       <w:r>
         <w:rPr>
-          <w:rFonts w:ascii="Courier" w:eastAsia="宋体" w:hAnsi="Courier" w:cs="Times New Roman"/>
+          <w:rFonts w:hint="eastAsia" w:ascii="Courier" w:hAnsi="Courier" w:eastAsia="宋体" w:cs="Times New Roman"/>
           <w:color w:val="000000" w:themeColor="text1"/>
           <w:sz w:val="28"/>
           <w:szCs w:val="28"/>
           <w:shd w:val="clear" w:color="auto" w:fill="FFFFFF"/>
-        </w:rPr>
-        <w:t>rgb</w:t>
-      </w:r>
-      <w:r>
-        <w:rPr>
-          <w:rFonts w:ascii="Courier" w:eastAsia="宋体" w:hAnsi="Courier" w:cs="Times New Roman"/>
+          <w14:textFill>
+            <w14:solidFill>
+              <w14:schemeClr w14:val="tx1"/>
+            </w14:solidFill>
+          </w14:textFill>
+        </w:rPr>
+        <w:t>RGB_LED</w:t>
+      </w:r>
+      <w:r>
+        <w:rPr>
+          <w:rFonts w:ascii="Courier" w:hAnsi="Courier" w:eastAsia="宋体" w:cs="Times New Roman"/>
           <w:color w:val="000000" w:themeColor="text1"/>
           <w:sz w:val="28"/>
           <w:szCs w:val="28"/>
           <w:shd w:val="clear" w:color="auto" w:fill="FFFFFF"/>
+          <w14:textFill>
+            <w14:solidFill>
+              <w14:schemeClr w14:val="tx1"/>
+            </w14:solidFill>
+          </w14:textFill>
         </w:rPr>
         <w:t>.py</w:t>
       </w:r>
       <w:r>
         <w:rPr>
-          <w:rFonts w:ascii="Courier" w:eastAsia="宋体" w:hAnsi="Courier" w:cs="Times New Roman"/>
+          <w:rFonts w:ascii="Courier" w:hAnsi="Courier" w:eastAsia="宋体" w:cs="Times New Roman"/>
           <w:color w:val="000000" w:themeColor="text1"/>
           <w:sz w:val="28"/>
           <w:szCs w:val="28"/>
           <w:shd w:val="clear" w:color="auto" w:fill="FFFFFF"/>
-        </w:rPr>
-        <w:br/>
-      </w:r>
-    </w:p>
-    <w:p>
-      <w:pPr>
-        <w:pStyle w:val="ListParagraph"/>
+          <w14:textFill>
+            <w14:solidFill>
+              <w14:schemeClr w14:val="tx1"/>
+            </w14:solidFill>
+          </w14:textFill>
+        </w:rPr>
+        <w:br w:type="textWrapping"/>
+      </w:r>
+    </w:p>
+    <w:p>
+      <w:pPr>
+        <w:pStyle w:val="6"/>
         <w:numPr>
           <w:ilvl w:val="0"/>
-          <w:numId w:val="2"/>
+          <w:numId w:val="1"/>
         </w:numPr>
         <w:jc w:val="left"/>
         <w:rPr>
-          <w:rFonts w:ascii="Times New Roman" w:eastAsia="宋体" w:hAnsi="Times New Roman" w:cs="Times New Roman"/>
+          <w:rFonts w:ascii="Times New Roman" w:hAnsi="Times New Roman" w:eastAsia="宋体" w:cs="Times New Roman"/>
           <w:color w:val="000000" w:themeColor="text1"/>
           <w:sz w:val="28"/>
           <w:szCs w:val="28"/>
           <w:shd w:val="clear" w:color="auto" w:fill="FFFFFF"/>
-        </w:rPr>
-      </w:pPr>
-      <w:r>
-        <w:rPr>
-          <w:rFonts w:ascii="Times New Roman" w:eastAsia="宋体" w:hAnsi="Times New Roman" w:cs="Times New Roman"/>
+          <w14:textFill>
+            <w14:solidFill>
+              <w14:schemeClr w14:val="tx1"/>
+            </w14:solidFill>
+          </w14:textFill>
+        </w:rPr>
+      </w:pPr>
+      <w:r>
+        <w:rPr>
+          <w:rFonts w:ascii="Times New Roman" w:hAnsi="Times New Roman" w:eastAsia="宋体" w:cs="Times New Roman"/>
           <w:color w:val="000000" w:themeColor="text1"/>
           <w:sz w:val="28"/>
           <w:szCs w:val="28"/>
           <w:shd w:val="clear" w:color="auto" w:fill="FFFFFF"/>
+          <w14:textFill>
+            <w14:solidFill>
+              <w14:schemeClr w14:val="tx1"/>
+            </w14:solidFill>
+          </w14:textFill>
         </w:rPr>
         <w:t xml:space="preserve">Make experimental observations. The LED should alternately flash red, green, blue, yellow, magenta and cyan in a cycle. </w:t>
       </w:r>
       <w:r>
         <w:rPr>
-          <w:rFonts w:ascii="Times New Roman" w:eastAsia="宋体" w:hAnsi="Times New Roman" w:cs="Times New Roman"/>
+          <w:rFonts w:ascii="Times New Roman" w:hAnsi="Times New Roman" w:eastAsia="宋体" w:cs="Times New Roman"/>
           <w:color w:val="000000" w:themeColor="text1"/>
           <w:sz w:val="28"/>
           <w:szCs w:val="28"/>
           <w:shd w:val="clear" w:color="auto" w:fill="FFFFFF"/>
-        </w:rPr>
-        <w:br/>
-      </w:r>
-      <w:r>
-        <w:rPr>
-          <w:rFonts w:ascii="Times New Roman" w:eastAsia="宋体" w:hAnsi="Times New Roman" w:cs="Times New Roman"/>
+          <w14:textFill>
+            <w14:solidFill>
+              <w14:schemeClr w14:val="tx1"/>
+            </w14:solidFill>
+          </w14:textFill>
+        </w:rPr>
+        <w:br w:type="textWrapping"/>
+      </w:r>
+      <w:r>
+        <w:rPr>
+          <w:rFonts w:ascii="Times New Roman" w:hAnsi="Times New Roman" w:eastAsia="宋体" w:cs="Times New Roman"/>
           <w:color w:val="000000" w:themeColor="text1"/>
           <w:sz w:val="28"/>
           <w:szCs w:val="28"/>
           <w:shd w:val="clear" w:color="auto" w:fill="FFFFFF"/>
-        </w:rPr>
-        <w:br/>
-      </w:r>
-      <w:r>
-        <w:rPr>
-          <w:rFonts w:ascii="Times New Roman" w:eastAsia="宋体" w:hAnsi="Times New Roman" w:cs="Times New Roman"/>
+          <w14:textFill>
+            <w14:solidFill>
+              <w14:schemeClr w14:val="tx1"/>
+            </w14:solidFill>
+          </w14:textFill>
+        </w:rPr>
+        <w:br w:type="textWrapping"/>
+      </w:r>
+      <w:r>
+        <w:rPr>
+          <w:rFonts w:ascii="Times New Roman" w:hAnsi="Times New Roman" w:eastAsia="宋体" w:cs="Times New Roman"/>
           <w:color w:val="000000" w:themeColor="text1"/>
           <w:sz w:val="28"/>
           <w:szCs w:val="28"/>
           <w:shd w:val="clear" w:color="auto" w:fill="FFFFFF"/>
-        </w:rPr>
-        <w:t xml:space="preserve">The sample code uses pulse-width modulation (PWM) to vary the output voltage of the red, green, and blue GPIO pins, varying the intensity of light on the LED. </w:t>
-      </w:r>
-      <w:r>
-        <w:rPr>
-          <w:rFonts w:ascii="Times New Roman" w:eastAsia="宋体" w:hAnsi="Times New Roman" w:cs="Times New Roman"/>
-          <w:color w:val="000000" w:themeColor="text1"/>
-          <w:sz w:val="28"/>
-          <w:szCs w:val="28"/>
-          <w:shd w:val="clear" w:color="auto" w:fill="FFFFFF"/>
-        </w:rPr>
-        <w:t>In software, each</w:t>
-      </w:r>
-      <w:r>
-        <w:rPr>
-          <w:rFonts w:ascii="Times New Roman" w:eastAsia="宋体" w:hAnsi="Times New Roman" w:cs="Times New Roman"/>
-          <w:color w:val="000000" w:themeColor="text1"/>
-          <w:sz w:val="28"/>
-          <w:szCs w:val="28"/>
-          <w:shd w:val="clear" w:color="auto" w:fill="FFFFFF"/>
-        </w:rPr>
-        <w:t xml:space="preserve"> individual </w:t>
-      </w:r>
-      <w:r>
-        <w:rPr>
-          <w:rFonts w:ascii="Times New Roman" w:eastAsia="宋体" w:hAnsi="Times New Roman" w:cs="Times New Roman"/>
-          <w:color w:val="000000" w:themeColor="text1"/>
-          <w:sz w:val="28"/>
-          <w:szCs w:val="28"/>
-          <w:shd w:val="clear" w:color="auto" w:fill="FFFFFF"/>
-        </w:rPr>
-        <w:t>component</w:t>
-      </w:r>
-      <w:r>
-        <w:rPr>
-          <w:rFonts w:ascii="Times New Roman" w:eastAsia="宋体" w:hAnsi="Times New Roman" w:cs="Times New Roman"/>
-          <w:color w:val="000000" w:themeColor="text1"/>
-          <w:sz w:val="28"/>
-          <w:szCs w:val="28"/>
-          <w:shd w:val="clear" w:color="auto" w:fill="FFFFFF"/>
-        </w:rPr>
-        <w:t xml:space="preserve"> </w:t>
-      </w:r>
-      <w:r>
-        <w:rPr>
-          <w:rFonts w:ascii="Times New Roman" w:eastAsia="宋体" w:hAnsi="Times New Roman" w:cs="Times New Roman"/>
-          <w:color w:val="000000" w:themeColor="text1"/>
-          <w:sz w:val="28"/>
-          <w:szCs w:val="28"/>
-          <w:shd w:val="clear" w:color="auto" w:fill="FFFFFF"/>
-        </w:rPr>
-        <w:t xml:space="preserve">can be set to </w:t>
-      </w:r>
-      <w:r>
-        <w:rPr>
-          <w:rFonts w:ascii="Times New Roman" w:eastAsia="宋体" w:hAnsi="Times New Roman" w:cs="Times New Roman"/>
-          <w:color w:val="000000" w:themeColor="text1"/>
-          <w:sz w:val="28"/>
-          <w:szCs w:val="28"/>
-          <w:shd w:val="clear" w:color="auto" w:fill="FFFFFF"/>
-        </w:rPr>
-        <w:t>10</w:t>
-      </w:r>
-      <w:r>
-        <w:rPr>
-          <w:rFonts w:ascii="Times New Roman" w:eastAsia="宋体" w:hAnsi="Times New Roman" w:cs="Times New Roman"/>
-          <w:color w:val="000000" w:themeColor="text1"/>
-          <w:sz w:val="28"/>
-          <w:szCs w:val="28"/>
-          <w:shd w:val="clear" w:color="auto" w:fill="FFFFFF"/>
-        </w:rPr>
-        <w:t>1</w:t>
-      </w:r>
-      <w:r>
-        <w:rPr>
-          <w:rFonts w:ascii="Times New Roman" w:eastAsia="宋体" w:hAnsi="Times New Roman" w:cs="Times New Roman"/>
-          <w:color w:val="000000" w:themeColor="text1"/>
-          <w:sz w:val="28"/>
-          <w:szCs w:val="28"/>
-          <w:shd w:val="clear" w:color="auto" w:fill="FFFFFF"/>
-        </w:rPr>
-        <w:t xml:space="preserve"> different values (</w:t>
-      </w:r>
-      <w:r>
-        <w:rPr>
-          <w:rFonts w:ascii="Times New Roman" w:eastAsia="宋体" w:hAnsi="Times New Roman" w:cs="Times New Roman"/>
-          <w:color w:val="000000" w:themeColor="text1"/>
-          <w:sz w:val="28"/>
-          <w:szCs w:val="28"/>
-          <w:shd w:val="clear" w:color="auto" w:fill="FFFFFF"/>
-        </w:rPr>
-        <w:t>using Python’s ChangeDutyCycle() or C’s softPwmWrite() routines</w:t>
-      </w:r>
-      <w:r>
-        <w:rPr>
-          <w:rFonts w:ascii="Times New Roman" w:eastAsia="宋体" w:hAnsi="Times New Roman" w:cs="Times New Roman"/>
-          <w:color w:val="000000" w:themeColor="text1"/>
-          <w:sz w:val="28"/>
-          <w:szCs w:val="28"/>
-          <w:shd w:val="clear" w:color="auto" w:fill="FFFFFF"/>
-        </w:rPr>
-        <w:t xml:space="preserve">), so the single LED can produce </w:t>
-      </w:r>
-      <w:r>
-        <w:rPr>
-          <w:rFonts w:ascii="Times New Roman" w:eastAsia="宋体" w:hAnsi="Times New Roman" w:cs="Times New Roman"/>
-          <w:color w:val="000000" w:themeColor="text1"/>
-          <w:sz w:val="28"/>
-          <w:szCs w:val="28"/>
-          <w:shd w:val="clear" w:color="auto" w:fill="FFFFFF"/>
-        </w:rPr>
-        <w:t>10</w:t>
-      </w:r>
-      <w:r>
-        <w:rPr>
-          <w:rFonts w:ascii="Times New Roman" w:eastAsia="宋体" w:hAnsi="Times New Roman" w:cs="Times New Roman"/>
-          <w:color w:val="000000" w:themeColor="text1"/>
-          <w:sz w:val="28"/>
-          <w:szCs w:val="28"/>
-          <w:shd w:val="clear" w:color="auto" w:fill="FFFFFF"/>
-        </w:rPr>
-        <w:t>1</w:t>
-      </w:r>
-      <w:r>
-        <w:rPr>
-          <w:rFonts w:ascii="Times New Roman" w:eastAsia="宋体" w:hAnsi="Times New Roman" w:cs="Times New Roman"/>
+          <w14:textFill>
+            <w14:solidFill>
+              <w14:schemeClr w14:val="tx1"/>
+            </w14:solidFill>
+          </w14:textFill>
+        </w:rPr>
+        <w:t>The sample code uses pulse-width modulation (PWM) to vary the output voltage of the red, green, and blue GPIO pins, varying the intensity of light on the LED. In software, each individual component can be set to 101 different values (using Python’s ChangeDutyCycle() or C’s softPwmWrite() routines), so the single LED can produce 101</w:t>
+      </w:r>
+      <w:r>
+        <w:rPr>
+          <w:rFonts w:ascii="Times New Roman" w:hAnsi="Times New Roman" w:eastAsia="宋体" w:cs="Times New Roman"/>
           <w:color w:val="000000" w:themeColor="text1"/>
           <w:sz w:val="28"/>
           <w:szCs w:val="28"/>
           <w:shd w:val="clear" w:color="auto" w:fill="FFFFFF"/>
           <w:vertAlign w:val="superscript"/>
+          <w14:textFill>
+            <w14:solidFill>
+              <w14:schemeClr w14:val="tx1"/>
+            </w14:solidFill>
+          </w14:textFill>
         </w:rPr>
         <w:t>3</w:t>
       </w:r>
       <w:r>
         <w:rPr>
-          <w:rFonts w:ascii="Times New Roman" w:eastAsia="宋体" w:hAnsi="Times New Roman" w:cs="Times New Roman"/>
+          <w:rFonts w:ascii="Times New Roman" w:hAnsi="Times New Roman" w:eastAsia="宋体" w:cs="Times New Roman"/>
           <w:color w:val="000000" w:themeColor="text1"/>
           <w:sz w:val="28"/>
           <w:szCs w:val="28"/>
           <w:shd w:val="clear" w:color="auto" w:fill="FFFFFF"/>
-        </w:rPr>
-        <w:t>—</w:t>
-      </w:r>
-      <w:r>
-        <w:rPr>
-          <w:rFonts w:ascii="Times New Roman" w:eastAsia="宋体" w:hAnsi="Times New Roman" w:cs="Times New Roman"/>
+          <w14:textFill>
+            <w14:solidFill>
+              <w14:schemeClr w14:val="tx1"/>
+            </w14:solidFill>
+          </w14:textFill>
+        </w:rPr>
+        <w:t>—over a million—distinct color combinations. LEDs are ubiquitous illumination sources for their durability and energy efficiency; and RGB is an additive color model drawn from the human perception of colors and widely used in electronic color imaging.</w:t>
+      </w:r>
+    </w:p>
+    <w:p>
+      <w:pPr>
+        <w:ind w:left="360"/>
+        <w:jc w:val="left"/>
+        <w:rPr>
+          <w:rFonts w:ascii="Times New Roman" w:hAnsi="Times New Roman" w:eastAsia="宋体" w:cs="Times New Roman"/>
           <w:color w:val="000000" w:themeColor="text1"/>
           <w:sz w:val="28"/>
           <w:szCs w:val="28"/>
           <w:shd w:val="clear" w:color="auto" w:fill="FFFFFF"/>
-        </w:rPr>
-        <w:t>over a</w:t>
-      </w:r>
-      <w:r>
-        <w:rPr>
-          <w:rFonts w:ascii="Times New Roman" w:eastAsia="宋体" w:hAnsi="Times New Roman" w:cs="Times New Roman"/>
-          <w:color w:val="000000" w:themeColor="text1"/>
-          <w:sz w:val="28"/>
-          <w:szCs w:val="28"/>
-          <w:shd w:val="clear" w:color="auto" w:fill="FFFFFF"/>
-        </w:rPr>
-        <w:t xml:space="preserve"> </w:t>
-      </w:r>
-      <w:r>
-        <w:rPr>
-          <w:rFonts w:ascii="Times New Roman" w:eastAsia="宋体" w:hAnsi="Times New Roman" w:cs="Times New Roman"/>
-          <w:color w:val="000000" w:themeColor="text1"/>
-          <w:sz w:val="28"/>
-          <w:szCs w:val="28"/>
-          <w:shd w:val="clear" w:color="auto" w:fill="FFFFFF"/>
-        </w:rPr>
-        <w:t>million—</w:t>
-      </w:r>
-      <w:r>
-        <w:rPr>
-          <w:rFonts w:ascii="Times New Roman" w:eastAsia="宋体" w:hAnsi="Times New Roman" w:cs="Times New Roman"/>
-          <w:color w:val="000000" w:themeColor="text1"/>
-          <w:sz w:val="28"/>
-          <w:szCs w:val="28"/>
-          <w:shd w:val="clear" w:color="auto" w:fill="FFFFFF"/>
-        </w:rPr>
-        <w:t>distinct color combinations</w:t>
-      </w:r>
-      <w:r>
-        <w:rPr>
-          <w:rFonts w:ascii="Times New Roman" w:eastAsia="宋体" w:hAnsi="Times New Roman" w:cs="Times New Roman"/>
-          <w:color w:val="000000" w:themeColor="text1"/>
-          <w:sz w:val="28"/>
-          <w:szCs w:val="28"/>
-          <w:shd w:val="clear" w:color="auto" w:fill="FFFFFF"/>
-        </w:rPr>
-        <w:t>.</w:t>
-      </w:r>
-      <w:r>
-        <w:rPr>
-          <w:rFonts w:ascii="Times New Roman" w:eastAsia="宋体" w:hAnsi="Times New Roman" w:cs="Times New Roman"/>
-          <w:color w:val="000000" w:themeColor="text1"/>
-          <w:sz w:val="28"/>
-          <w:szCs w:val="28"/>
-          <w:shd w:val="clear" w:color="auto" w:fill="FFFFFF"/>
-        </w:rPr>
-        <w:t xml:space="preserve"> LEDs are ubiquitous illumination sources </w:t>
-      </w:r>
-      <w:r>
-        <w:rPr>
-          <w:rFonts w:ascii="Times New Roman" w:eastAsia="宋体" w:hAnsi="Times New Roman" w:cs="Times New Roman"/>
-          <w:color w:val="000000" w:themeColor="text1"/>
-          <w:sz w:val="28"/>
-          <w:szCs w:val="28"/>
-          <w:shd w:val="clear" w:color="auto" w:fill="FFFFFF"/>
-        </w:rPr>
-        <w:t xml:space="preserve">for their durability and energy efficiency; </w:t>
-      </w:r>
-      <w:r>
-        <w:rPr>
-          <w:rFonts w:ascii="Times New Roman" w:eastAsia="宋体" w:hAnsi="Times New Roman" w:cs="Times New Roman"/>
-          <w:color w:val="000000" w:themeColor="text1"/>
-          <w:sz w:val="28"/>
-          <w:szCs w:val="28"/>
-          <w:shd w:val="clear" w:color="auto" w:fill="FFFFFF"/>
-        </w:rPr>
-        <w:t>and RGB is an additive color model drawn from the human perception of colors and widely used in electronic color imaging.</w:t>
-      </w:r>
-    </w:p>
-    <w:p>
-      <w:pPr>
-        <w:ind w:left="360"/>
-        <w:jc w:val="left"/>
-        <w:rPr>
-          <w:rFonts w:ascii="Times New Roman" w:eastAsia="宋体" w:hAnsi="Times New Roman" w:cs="Times New Roman"/>
-          <w:color w:val="000000" w:themeColor="text1"/>
-          <w:sz w:val="28"/>
-          <w:szCs w:val="28"/>
-          <w:shd w:val="clear" w:color="auto" w:fill="FFFFFF"/>
+          <w14:textFill>
+            <w14:solidFill>
+              <w14:schemeClr w14:val="tx1"/>
+            </w14:solidFill>
+          </w14:textFill>
         </w:rPr>
       </w:pPr>
     </w:p>
@@ -1125,85 +924,55 @@
           <w:sz w:val="32"/>
           <w:szCs w:val="32"/>
         </w:rPr>
-        <w:t xml:space="preserve">Wiring </w:t>
-      </w:r>
-      <w:r>
-        <w:rPr>
-          <w:rFonts w:ascii="Times New Roman" w:hAnsi="Times New Roman" w:cs="Times New Roman"/>
+        <w:t>Wiring Diagram</w:t>
+      </w:r>
+    </w:p>
+    <w:p>
+      <w:pPr>
+        <w:jc w:val="center"/>
+        <w:rPr>
+          <w:rFonts w:hint="eastAsia" w:ascii="Times New Roman" w:hAnsi="Times New Roman" w:cs="Times New Roman" w:eastAsiaTheme="minorEastAsia"/>
           <w:color w:val="FF0000"/>
           <w:sz w:val="32"/>
           <w:szCs w:val="32"/>
-        </w:rPr>
-        <w:t>D</w:t>
-      </w:r>
-      <w:r>
-        <w:rPr>
-          <w:rFonts w:ascii="Times New Roman" w:hAnsi="Times New Roman" w:cs="Times New Roman"/>
+          <w:lang w:eastAsia="zh-CN"/>
+        </w:rPr>
+      </w:pPr>
+      <w:r>
+        <w:rPr>
+          <w:rFonts w:hint="eastAsia" w:ascii="Times New Roman" w:hAnsi="Times New Roman" w:cs="Times New Roman" w:eastAsiaTheme="minorEastAsia"/>
           <w:color w:val="FF0000"/>
           <w:sz w:val="32"/>
           <w:szCs w:val="32"/>
-        </w:rPr>
-        <w:t>iagram</w:t>
-      </w:r>
-    </w:p>
-    <w:p>
-      <w:pPr>
-        <w:jc w:val="center"/>
-        <w:rPr>
-          <w:rFonts w:ascii="Times New Roman" w:hAnsi="Times New Roman" w:cs="Times New Roman"/>
-          <w:color w:val="FF0000"/>
-          <w:sz w:val="32"/>
-          <w:szCs w:val="32"/>
-        </w:rPr>
-      </w:pPr>
-      <w:r>
-        <w:rPr>
-          <w:rFonts w:ascii="Times New Roman" w:hAnsi="Times New Roman" w:cs="Times New Roman"/>
-          <w:noProof/>
-          <w:sz w:val="24"/>
+          <w:lang w:eastAsia="zh-CN"/>
         </w:rPr>
         <w:drawing>
-          <wp:inline distT="0" distB="0" distL="0" distR="0" wp14:anchorId="13E4AE27" wp14:editId="62B1FA3C">
-            <wp:extent cx="2921635" cy="4208450"/>
-            <wp:effectExtent l="0" t="0" r="0" b="8255"/>
-            <wp:docPr id="2" name="Picture 2" descr="../Connection%20method/rgb.jpg"/>
-            <wp:cNvGraphicFramePr>
-              <a:graphicFrameLocks xmlns:a="http://schemas.openxmlformats.org/drawingml/2006/main" noChangeAspect="1"/>
-            </wp:cNvGraphicFramePr>
+          <wp:inline distT="0" distB="0" distL="114300" distR="114300">
+            <wp:extent cx="2879725" cy="3239770"/>
+            <wp:effectExtent l="0" t="0" r="15875" b="17780"/>
+            <wp:docPr id="1" name="图片 1" descr="RGB_LED"/>
+            <wp:cNvGraphicFramePr/>
             <a:graphic xmlns:a="http://schemas.openxmlformats.org/drawingml/2006/main">
               <a:graphicData uri="http://schemas.openxmlformats.org/drawingml/2006/picture">
                 <pic:pic xmlns:pic="http://schemas.openxmlformats.org/drawingml/2006/picture">
                   <pic:nvPicPr>
-                    <pic:cNvPr id="0" name="Picture 1" descr="../Connection%20method/rgb.jpg"/>
-                    <pic:cNvPicPr>
-                      <a:picLocks noChangeAspect="1" noChangeArrowheads="1"/>
-                    </pic:cNvPicPr>
+                    <pic:cNvPr id="1" name="图片 1" descr="RGB_LED"/>
+                    <pic:cNvPicPr/>
                   </pic:nvPicPr>
                   <pic:blipFill>
-                    <a:blip r:embed="rId7" cstate="print">
-                      <a:extLst>
-                        <a:ext uri="{28A0092B-C50C-407E-A947-70E740481C1C}">
-                          <a14:useLocalDpi xmlns:a14="http://schemas.microsoft.com/office/drawing/2010/main" val="0"/>
-                        </a:ext>
-                      </a:extLst>
-                    </a:blip>
-                    <a:srcRect/>
+                    <a:blip r:embed="rId5"/>
                     <a:stretch>
                       <a:fillRect/>
                     </a:stretch>
                   </pic:blipFill>
-                  <pic:spPr bwMode="auto">
+                  <pic:spPr>
                     <a:xfrm>
                       <a:off x="0" y="0"/>
-                      <a:ext cx="2949326" cy="4248337"/>
+                      <a:ext cx="2879725" cy="3239770"/>
                     </a:xfrm>
                     <a:prstGeom prst="rect">
                       <a:avLst/>
                     </a:prstGeom>
-                    <a:noFill/>
-                    <a:ln>
-                      <a:noFill/>
-                    </a:ln>
                   </pic:spPr>
                 </pic:pic>
               </a:graphicData>
@@ -1258,12 +1027,20 @@
           <w:sz w:val="24"/>
         </w:rPr>
       </w:pPr>
-      <w:r>
-        <w:rPr>
-          <w:rFonts w:ascii="Times New Roman" w:hAnsi="Times New Roman" w:cs="Times New Roman"/>
-          <w:sz w:val="24"/>
-        </w:rPr>
-        <w:tab/>
+      <w:bookmarkStart w:id="0" w:name="_GoBack"/>
+      <w:bookmarkEnd w:id="0"/>
+      <w:r>
+        <w:rPr>
+          <w:rFonts w:ascii="Times New Roman" w:hAnsi="Times New Roman" w:cs="Times New Roman"/>
+          <w:sz w:val="24"/>
+        </w:rPr>
+        <w:tab/>
+      </w:r>
+      <w:r>
+        <w:rPr>
+          <w:rFonts w:ascii="Times New Roman" w:hAnsi="Times New Roman" w:cs="Times New Roman"/>
+          <w:sz w:val="24"/>
+        </w:rPr>
         <w:t>R</w:t>
       </w:r>
       <w:r>
@@ -1317,6 +1094,12 @@
           <w:sz w:val="24"/>
         </w:rPr>
         <w:tab/>
+      </w:r>
+      <w:r>
+        <w:rPr>
+          <w:rFonts w:ascii="Times New Roman" w:hAnsi="Times New Roman" w:cs="Times New Roman"/>
+          <w:sz w:val="24"/>
+        </w:rPr>
         <w:t>G</w:t>
       </w:r>
       <w:r>
@@ -1370,6 +1153,12 @@
           <w:sz w:val="24"/>
         </w:rPr>
         <w:tab/>
+      </w:r>
+      <w:r>
+        <w:rPr>
+          <w:rFonts w:ascii="Times New Roman" w:hAnsi="Times New Roman" w:cs="Times New Roman"/>
+          <w:sz w:val="24"/>
+        </w:rPr>
         <w:t>B</w:t>
       </w:r>
       <w:r>
@@ -1401,14 +1190,7 @@
           <w:rFonts w:ascii="Times New Roman" w:hAnsi="Times New Roman" w:cs="Times New Roman"/>
           <w:sz w:val="24"/>
         </w:rPr>
-        <w:t>Raspberry Pi pin 11</w:t>
-      </w:r>
-      <w:r>
-        <w:rPr>
-          <w:rFonts w:ascii="Times New Roman" w:hAnsi="Times New Roman" w:cs="Times New Roman"/>
-          <w:sz w:val="24"/>
-        </w:rPr>
-        <w:t xml:space="preserve"> </w:t>
+        <w:t xml:space="preserve">Raspberry Pi pin 11 </w:t>
       </w:r>
     </w:p>
     <w:p>
@@ -1430,6 +1212,12 @@
           <w:sz w:val="24"/>
         </w:rPr>
         <w:tab/>
+      </w:r>
+      <w:r>
+        <w:rPr>
+          <w:rFonts w:ascii="Times New Roman" w:hAnsi="Times New Roman" w:cs="Times New Roman"/>
+          <w:sz w:val="24"/>
+        </w:rPr>
         <w:t>GND</w:t>
       </w:r>
       <w:r>
@@ -1567,7 +1355,6 @@
           <w:rFonts w:ascii="Courier" w:hAnsi="Courier" w:cs="Times New Roman"/>
           <w:sz w:val="24"/>
         </w:rPr>
-        <w:lastRenderedPageBreak/>
         <w:t>import RPi.GPIO as GPIO</w:t>
       </w:r>
       <w:r>
@@ -1813,6 +1600,12 @@
           <w:sz w:val="24"/>
         </w:rPr>
         <w:tab/>
+      </w:r>
+      <w:r>
+        <w:rPr>
+          <w:rFonts w:ascii="Courier" w:hAnsi="Courier" w:cs="Times New Roman"/>
+          <w:sz w:val="24"/>
+        </w:rPr>
         <w:t>GPIO.setup(pins[i], GPIO.OUT)   # Set pins' mode is output</w:t>
       </w:r>
     </w:p>
@@ -1969,6 +1762,12 @@
           <w:sz w:val="24"/>
         </w:rPr>
         <w:tab/>
+      </w:r>
+      <w:r>
+        <w:rPr>
+          <w:rFonts w:ascii="Courier" w:hAnsi="Courier" w:cs="Times New Roman"/>
+          <w:sz w:val="24"/>
+        </w:rPr>
         <w:t>return (x - in_min) * (out_max - out_min) / (in_max - in_min) + out_min</w:t>
       </w:r>
     </w:p>
@@ -2011,6 +1810,12 @@
           <w:sz w:val="24"/>
         </w:rPr>
         <w:tab/>
+      </w:r>
+      <w:r>
+        <w:rPr>
+          <w:rFonts w:ascii="Courier" w:hAnsi="Courier" w:cs="Times New Roman"/>
+          <w:sz w:val="24"/>
+        </w:rPr>
         <w:t>R_val = (col &amp; 0xFF0000) &gt;&gt; 16</w:t>
       </w:r>
     </w:p>
@@ -2028,6 +1833,12 @@
           <w:sz w:val="24"/>
         </w:rPr>
         <w:tab/>
+      </w:r>
+      <w:r>
+        <w:rPr>
+          <w:rFonts w:ascii="Courier" w:hAnsi="Courier" w:cs="Times New Roman"/>
+          <w:sz w:val="24"/>
+        </w:rPr>
         <w:t>G_val = (col &amp; 0x00FF00) &gt;&gt; 8</w:t>
       </w:r>
     </w:p>
@@ -2045,6 +1856,12 @@
           <w:sz w:val="24"/>
         </w:rPr>
         <w:tab/>
+      </w:r>
+      <w:r>
+        <w:rPr>
+          <w:rFonts w:ascii="Courier" w:hAnsi="Courier" w:cs="Times New Roman"/>
+          <w:sz w:val="24"/>
+        </w:rPr>
         <w:t>B_val = (col &amp; 0x0000FF) &gt;&gt; 0</w:t>
       </w:r>
     </w:p>
@@ -2078,6 +1895,12 @@
           <w:sz w:val="24"/>
         </w:rPr>
         <w:tab/>
+      </w:r>
+      <w:r>
+        <w:rPr>
+          <w:rFonts w:ascii="Courier" w:hAnsi="Courier" w:cs="Times New Roman"/>
+          <w:sz w:val="24"/>
+        </w:rPr>
         <w:t>R_val = map(R_val, 0, 255, 0, 100)</w:t>
       </w:r>
     </w:p>
@@ -2095,6 +1918,12 @@
           <w:sz w:val="24"/>
         </w:rPr>
         <w:tab/>
+      </w:r>
+      <w:r>
+        <w:rPr>
+          <w:rFonts w:ascii="Courier" w:hAnsi="Courier" w:cs="Times New Roman"/>
+          <w:sz w:val="24"/>
+        </w:rPr>
         <w:t>G_val = map(G_val, 0, 255, 0, 100)</w:t>
       </w:r>
     </w:p>
@@ -2112,6 +1941,12 @@
           <w:sz w:val="24"/>
         </w:rPr>
         <w:tab/>
+      </w:r>
+      <w:r>
+        <w:rPr>
+          <w:rFonts w:ascii="Courier" w:hAnsi="Courier" w:cs="Times New Roman"/>
+          <w:sz w:val="24"/>
+        </w:rPr>
         <w:t>B_val = map(B_val, 0, 255, 0, 100)</w:t>
       </w:r>
     </w:p>
@@ -2145,6 +1980,12 @@
           <w:sz w:val="24"/>
         </w:rPr>
         <w:tab/>
+      </w:r>
+      <w:r>
+        <w:rPr>
+          <w:rFonts w:ascii="Courier" w:hAnsi="Courier" w:cs="Times New Roman"/>
+          <w:sz w:val="24"/>
+        </w:rPr>
         <w:t>p_R.ChangeDutyCycle(R_val)     # Change duty cycle</w:t>
       </w:r>
     </w:p>
@@ -2162,6 +2003,12 @@
           <w:sz w:val="24"/>
         </w:rPr>
         <w:tab/>
+      </w:r>
+      <w:r>
+        <w:rPr>
+          <w:rFonts w:ascii="Courier" w:hAnsi="Courier" w:cs="Times New Roman"/>
+          <w:sz w:val="24"/>
+        </w:rPr>
         <w:t>p_G.ChangeDutyCycle(G_val)</w:t>
       </w:r>
     </w:p>
@@ -2179,6 +2026,12 @@
           <w:sz w:val="24"/>
         </w:rPr>
         <w:tab/>
+      </w:r>
+      <w:r>
+        <w:rPr>
+          <w:rFonts w:ascii="Courier" w:hAnsi="Courier" w:cs="Times New Roman"/>
+          <w:sz w:val="24"/>
+        </w:rPr>
         <w:t>p_B.ChangeDutyCycle(B_val)</w:t>
       </w:r>
     </w:p>
@@ -2221,6 +2074,12 @@
           <w:sz w:val="24"/>
         </w:rPr>
         <w:tab/>
+      </w:r>
+      <w:r>
+        <w:rPr>
+          <w:rFonts w:ascii="Courier" w:hAnsi="Courier" w:cs="Times New Roman"/>
+          <w:sz w:val="24"/>
+        </w:rPr>
         <w:t>while True:</w:t>
       </w:r>
     </w:p>
@@ -2245,6 +2104,12 @@
           <w:sz w:val="24"/>
         </w:rPr>
         <w:tab/>
+      </w:r>
+      <w:r>
+        <w:rPr>
+          <w:rFonts w:ascii="Courier" w:hAnsi="Courier" w:cs="Times New Roman"/>
+          <w:sz w:val="24"/>
+        </w:rPr>
         <w:t>for col in colors:</w:t>
       </w:r>
     </w:p>
@@ -2276,6 +2141,12 @@
           <w:sz w:val="24"/>
         </w:rPr>
         <w:tab/>
+      </w:r>
+      <w:r>
+        <w:rPr>
+          <w:rFonts w:ascii="Courier" w:hAnsi="Courier" w:cs="Times New Roman"/>
+          <w:sz w:val="24"/>
+        </w:rPr>
         <w:t>setColor(col)</w:t>
       </w:r>
     </w:p>
@@ -2292,22 +2163,27 @@
           <w:rFonts w:ascii="Courier" w:hAnsi="Courier" w:cs="Times New Roman"/>
           <w:sz w:val="24"/>
         </w:rPr>
-        <w:lastRenderedPageBreak/>
-        <w:tab/>
-      </w:r>
-      <w:r>
-        <w:rPr>
-          <w:rFonts w:ascii="Courier" w:hAnsi="Courier" w:cs="Times New Roman"/>
-          <w:sz w:val="24"/>
-        </w:rPr>
-        <w:tab/>
-      </w:r>
-      <w:r>
-        <w:rPr>
-          <w:rFonts w:ascii="Courier" w:hAnsi="Courier" w:cs="Times New Roman"/>
-          <w:sz w:val="24"/>
-        </w:rPr>
-        <w:tab/>
+        <w:tab/>
+      </w:r>
+      <w:r>
+        <w:rPr>
+          <w:rFonts w:ascii="Courier" w:hAnsi="Courier" w:cs="Times New Roman"/>
+          <w:sz w:val="24"/>
+        </w:rPr>
+        <w:tab/>
+      </w:r>
+      <w:r>
+        <w:rPr>
+          <w:rFonts w:ascii="Courier" w:hAnsi="Courier" w:cs="Times New Roman"/>
+          <w:sz w:val="24"/>
+        </w:rPr>
+        <w:tab/>
+      </w:r>
+      <w:r>
+        <w:rPr>
+          <w:rFonts w:ascii="Courier" w:hAnsi="Courier" w:cs="Times New Roman"/>
+          <w:sz w:val="24"/>
+        </w:rPr>
         <w:t>time.sleep(0.5)</w:t>
       </w:r>
     </w:p>
@@ -2341,6 +2217,12 @@
           <w:sz w:val="24"/>
         </w:rPr>
         <w:tab/>
+      </w:r>
+      <w:r>
+        <w:rPr>
+          <w:rFonts w:ascii="Courier" w:hAnsi="Courier" w:cs="Times New Roman"/>
+          <w:sz w:val="24"/>
+        </w:rPr>
         <w:t>p_R.stop()</w:t>
       </w:r>
     </w:p>
@@ -2358,6 +2240,12 @@
           <w:sz w:val="24"/>
         </w:rPr>
         <w:tab/>
+      </w:r>
+      <w:r>
+        <w:rPr>
+          <w:rFonts w:ascii="Courier" w:hAnsi="Courier" w:cs="Times New Roman"/>
+          <w:sz w:val="24"/>
+        </w:rPr>
         <w:t>p_G.stop()</w:t>
       </w:r>
     </w:p>
@@ -2375,6 +2263,12 @@
           <w:sz w:val="24"/>
         </w:rPr>
         <w:tab/>
+      </w:r>
+      <w:r>
+        <w:rPr>
+          <w:rFonts w:ascii="Courier" w:hAnsi="Courier" w:cs="Times New Roman"/>
+          <w:sz w:val="24"/>
+        </w:rPr>
         <w:t>p_B.stop()</w:t>
       </w:r>
     </w:p>
@@ -2392,6 +2286,12 @@
           <w:sz w:val="24"/>
         </w:rPr>
         <w:tab/>
+      </w:r>
+      <w:r>
+        <w:rPr>
+          <w:rFonts w:ascii="Courier" w:hAnsi="Courier" w:cs="Times New Roman"/>
+          <w:sz w:val="24"/>
+        </w:rPr>
         <w:t>for i in pins:</w:t>
       </w:r>
     </w:p>
@@ -2416,6 +2316,12 @@
           <w:sz w:val="24"/>
         </w:rPr>
         <w:tab/>
+      </w:r>
+      <w:r>
+        <w:rPr>
+          <w:rFonts w:ascii="Courier" w:hAnsi="Courier" w:cs="Times New Roman"/>
+          <w:sz w:val="24"/>
+        </w:rPr>
         <w:t>GPIO.output(pins[i], GPIO.HIGH)    # Turn off all leds</w:t>
       </w:r>
     </w:p>
@@ -2433,6 +2339,12 @@
           <w:sz w:val="24"/>
         </w:rPr>
         <w:tab/>
+      </w:r>
+      <w:r>
+        <w:rPr>
+          <w:rFonts w:ascii="Courier" w:hAnsi="Courier" w:cs="Times New Roman"/>
+          <w:sz w:val="24"/>
+        </w:rPr>
         <w:t>GPIO.cleanup()</w:t>
       </w:r>
     </w:p>
@@ -2641,6 +2553,12 @@
           <w:sz w:val="24"/>
         </w:rPr>
         <w:tab/>
+      </w:r>
+      <w:r>
+        <w:rPr>
+          <w:rFonts w:ascii="Courier" w:hAnsi="Courier" w:cs="Times New Roman"/>
+          <w:sz w:val="24"/>
+        </w:rPr>
         <w:t>softPwmCreate(LedPinRed,  0, 100);</w:t>
       </w:r>
     </w:p>
@@ -2658,6 +2576,12 @@
           <w:sz w:val="24"/>
         </w:rPr>
         <w:tab/>
+      </w:r>
+      <w:r>
+        <w:rPr>
+          <w:rFonts w:ascii="Courier" w:hAnsi="Courier" w:cs="Times New Roman"/>
+          <w:sz w:val="24"/>
+        </w:rPr>
         <w:t>softPwmCreate(LedPinGreen,0, 100);</w:t>
       </w:r>
     </w:p>
@@ -2675,6 +2599,12 @@
           <w:sz w:val="24"/>
         </w:rPr>
         <w:tab/>
+      </w:r>
+      <w:r>
+        <w:rPr>
+          <w:rFonts w:ascii="Courier" w:hAnsi="Courier" w:cs="Times New Roman"/>
+          <w:sz w:val="24"/>
+        </w:rPr>
         <w:t>softPwmCreate(LedPinBlue, 0, 100);</w:t>
       </w:r>
     </w:p>
@@ -2749,6 +2679,12 @@
           <w:sz w:val="24"/>
         </w:rPr>
         <w:tab/>
+      </w:r>
+      <w:r>
+        <w:rPr>
+          <w:rFonts w:ascii="Courier" w:hAnsi="Courier" w:cs="Times New Roman"/>
+          <w:sz w:val="24"/>
+        </w:rPr>
         <w:t>uchar tmp = 0;</w:t>
       </w:r>
     </w:p>
@@ -2766,6 +2702,12 @@
           <w:sz w:val="24"/>
         </w:rPr>
         <w:tab/>
+      </w:r>
+      <w:r>
+        <w:rPr>
+          <w:rFonts w:ascii="Courier" w:hAnsi="Courier" w:cs="Times New Roman"/>
+          <w:sz w:val="24"/>
+        </w:rPr>
         <w:t>tmp = (val - in_min) * (out_max - out_min) / (in_max - in_min) + out_min;</w:t>
       </w:r>
     </w:p>
@@ -2799,6 +2741,12 @@
           <w:sz w:val="24"/>
         </w:rPr>
         <w:tab/>
+      </w:r>
+      <w:r>
+        <w:rPr>
+          <w:rFonts w:ascii="Courier" w:hAnsi="Courier" w:cs="Times New Roman"/>
+          <w:sz w:val="24"/>
+        </w:rPr>
         <w:t>return tmp;</w:t>
       </w:r>
     </w:p>
@@ -2873,6 +2821,12 @@
           <w:sz w:val="24"/>
         </w:rPr>
         <w:tab/>
+      </w:r>
+      <w:r>
+        <w:rPr>
+          <w:rFonts w:ascii="Courier" w:hAnsi="Courier" w:cs="Times New Roman"/>
+          <w:sz w:val="24"/>
+        </w:rPr>
         <w:t xml:space="preserve">uchar R_val, G_val, B_val; </w:t>
       </w:r>
     </w:p>
@@ -2890,6 +2844,12 @@
           <w:sz w:val="24"/>
         </w:rPr>
         <w:tab/>
+      </w:r>
+      <w:r>
+        <w:rPr>
+          <w:rFonts w:ascii="Courier" w:hAnsi="Courier" w:cs="Times New Roman"/>
+          <w:sz w:val="24"/>
+        </w:rPr>
         <w:t>R_val = map(r_val, 0, 255, 0, 100);</w:t>
       </w:r>
     </w:p>
@@ -2907,6 +2867,12 @@
           <w:sz w:val="24"/>
         </w:rPr>
         <w:tab/>
+      </w:r>
+      <w:r>
+        <w:rPr>
+          <w:rFonts w:ascii="Courier" w:hAnsi="Courier" w:cs="Times New Roman"/>
+          <w:sz w:val="24"/>
+        </w:rPr>
         <w:t>G_val = map(g_val, 0, 255, 0, 100);</w:t>
       </w:r>
     </w:p>
@@ -2924,6 +2890,12 @@
           <w:sz w:val="24"/>
         </w:rPr>
         <w:tab/>
+      </w:r>
+      <w:r>
+        <w:rPr>
+          <w:rFonts w:ascii="Courier" w:hAnsi="Courier" w:cs="Times New Roman"/>
+          <w:sz w:val="24"/>
+        </w:rPr>
         <w:t>B_val = map(b_val, 0, 255, 0, 100);</w:t>
       </w:r>
     </w:p>
@@ -2956,8 +2928,13 @@
           <w:rFonts w:ascii="Courier" w:hAnsi="Courier" w:cs="Times New Roman"/>
           <w:sz w:val="24"/>
         </w:rPr>
-        <w:lastRenderedPageBreak/>
-        <w:tab/>
+        <w:tab/>
+      </w:r>
+      <w:r>
+        <w:rPr>
+          <w:rFonts w:ascii="Courier" w:hAnsi="Courier" w:cs="Times New Roman"/>
+          <w:sz w:val="24"/>
+        </w:rPr>
         <w:t>softPwmWrite(LedPinRed,   R_val);</w:t>
       </w:r>
     </w:p>
@@ -2975,6 +2952,12 @@
           <w:sz w:val="24"/>
         </w:rPr>
         <w:tab/>
+      </w:r>
+      <w:r>
+        <w:rPr>
+          <w:rFonts w:ascii="Courier" w:hAnsi="Courier" w:cs="Times New Roman"/>
+          <w:sz w:val="24"/>
+        </w:rPr>
         <w:t>softPwmWrite(LedPinGreen, G_val);</w:t>
       </w:r>
     </w:p>
@@ -2992,6 +2975,12 @@
           <w:sz w:val="24"/>
         </w:rPr>
         <w:tab/>
+      </w:r>
+      <w:r>
+        <w:rPr>
+          <w:rFonts w:ascii="Courier" w:hAnsi="Courier" w:cs="Times New Roman"/>
+          <w:sz w:val="24"/>
+        </w:rPr>
         <w:t>softPwmWrite(LedPinBlue,  B_val);</w:t>
       </w:r>
     </w:p>
@@ -3066,6 +3055,12 @@
           <w:sz w:val="24"/>
         </w:rPr>
         <w:tab/>
+      </w:r>
+      <w:r>
+        <w:rPr>
+          <w:rFonts w:ascii="Courier" w:hAnsi="Courier" w:cs="Times New Roman"/>
+          <w:sz w:val="24"/>
+        </w:rPr>
         <w:t>int i;</w:t>
       </w:r>
     </w:p>
@@ -3092,6 +3087,12 @@
           <w:sz w:val="24"/>
         </w:rPr>
         <w:tab/>
+      </w:r>
+      <w:r>
+        <w:rPr>
+          <w:rFonts w:ascii="Courier" w:hAnsi="Courier" w:cs="Times New Roman"/>
+          <w:sz w:val="24"/>
+        </w:rPr>
         <w:t>if(wiringPiSetup() == -1)</w:t>
       </w:r>
     </w:p>
@@ -3109,6 +3110,12 @@
           <w:sz w:val="24"/>
         </w:rPr>
         <w:tab/>
+      </w:r>
+      <w:r>
+        <w:rPr>
+          <w:rFonts w:ascii="Courier" w:hAnsi="Courier" w:cs="Times New Roman"/>
+          <w:sz w:val="24"/>
+        </w:rPr>
         <w:t xml:space="preserve">{ </w:t>
       </w:r>
     </w:p>
@@ -3133,6 +3140,12 @@
           <w:sz w:val="24"/>
         </w:rPr>
         <w:tab/>
+      </w:r>
+      <w:r>
+        <w:rPr>
+          <w:rFonts w:ascii="Courier" w:hAnsi="Courier" w:cs="Times New Roman"/>
+          <w:sz w:val="24"/>
+        </w:rPr>
         <w:t>printf("setup wiringPi failed !");</w:t>
       </w:r>
     </w:p>
@@ -3157,6 +3170,12 @@
           <w:sz w:val="24"/>
         </w:rPr>
         <w:tab/>
+      </w:r>
+      <w:r>
+        <w:rPr>
+          <w:rFonts w:ascii="Courier" w:hAnsi="Courier" w:cs="Times New Roman"/>
+          <w:sz w:val="24"/>
+        </w:rPr>
         <w:t xml:space="preserve">return 1; </w:t>
       </w:r>
     </w:p>
@@ -3174,6 +3193,12 @@
           <w:sz w:val="24"/>
         </w:rPr>
         <w:tab/>
+      </w:r>
+      <w:r>
+        <w:rPr>
+          <w:rFonts w:ascii="Courier" w:hAnsi="Courier" w:cs="Times New Roman"/>
+          <w:sz w:val="24"/>
+        </w:rPr>
         <w:t>}</w:t>
       </w:r>
     </w:p>
@@ -3207,6 +3232,12 @@
           <w:sz w:val="24"/>
         </w:rPr>
         <w:tab/>
+      </w:r>
+      <w:r>
+        <w:rPr>
+          <w:rFonts w:ascii="Courier" w:hAnsi="Courier" w:cs="Times New Roman"/>
+          <w:sz w:val="24"/>
+        </w:rPr>
         <w:t>ledInit();</w:t>
       </w:r>
     </w:p>
@@ -3224,6 +3255,12 @@
           <w:sz w:val="24"/>
         </w:rPr>
         <w:tab/>
+      </w:r>
+      <w:r>
+        <w:rPr>
+          <w:rFonts w:ascii="Courier" w:hAnsi="Courier" w:cs="Times New Roman"/>
+          <w:sz w:val="24"/>
+        </w:rPr>
         <w:t>while(1)</w:t>
       </w:r>
     </w:p>
@@ -3241,6 +3278,12 @@
           <w:sz w:val="24"/>
         </w:rPr>
         <w:tab/>
+      </w:r>
+      <w:r>
+        <w:rPr>
+          <w:rFonts w:ascii="Courier" w:hAnsi="Courier" w:cs="Times New Roman"/>
+          <w:sz w:val="24"/>
+        </w:rPr>
         <w:t>{</w:t>
       </w:r>
     </w:p>
@@ -3265,6 +3308,12 @@
           <w:sz w:val="24"/>
         </w:rPr>
         <w:tab/>
+      </w:r>
+      <w:r>
+        <w:rPr>
+          <w:rFonts w:ascii="Courier" w:hAnsi="Courier" w:cs="Times New Roman"/>
+          <w:sz w:val="24"/>
+        </w:rPr>
         <w:t>ledColorSet(0xff,0x00,0x00);   //red</w:t>
       </w:r>
       <w:r>
@@ -3296,6 +3345,12 @@
           <w:sz w:val="24"/>
         </w:rPr>
         <w:tab/>
+      </w:r>
+      <w:r>
+        <w:rPr>
+          <w:rFonts w:ascii="Courier" w:hAnsi="Courier" w:cs="Times New Roman"/>
+          <w:sz w:val="24"/>
+        </w:rPr>
         <w:t>delay(1000);</w:t>
       </w:r>
     </w:p>
@@ -3320,6 +3375,12 @@
           <w:sz w:val="24"/>
         </w:rPr>
         <w:tab/>
+      </w:r>
+      <w:r>
+        <w:rPr>
+          <w:rFonts w:ascii="Courier" w:hAnsi="Courier" w:cs="Times New Roman"/>
+          <w:sz w:val="24"/>
+        </w:rPr>
         <w:t xml:space="preserve">ledColorSet(0x00,0xff,0x00);  //green </w:t>
       </w:r>
     </w:p>
@@ -3344,6 +3405,12 @@
           <w:sz w:val="24"/>
         </w:rPr>
         <w:tab/>
+      </w:r>
+      <w:r>
+        <w:rPr>
+          <w:rFonts w:ascii="Courier" w:hAnsi="Courier" w:cs="Times New Roman"/>
+          <w:sz w:val="24"/>
+        </w:rPr>
         <w:t>delay(1000);</w:t>
       </w:r>
     </w:p>
@@ -3368,6 +3435,12 @@
           <w:sz w:val="24"/>
         </w:rPr>
         <w:tab/>
+      </w:r>
+      <w:r>
+        <w:rPr>
+          <w:rFonts w:ascii="Courier" w:hAnsi="Courier" w:cs="Times New Roman"/>
+          <w:sz w:val="24"/>
+        </w:rPr>
         <w:t xml:space="preserve">ledColorSet(0x00,0x00,0xff);  //Blue </w:t>
       </w:r>
     </w:p>
@@ -3392,6 +3465,12 @@
           <w:sz w:val="24"/>
         </w:rPr>
         <w:tab/>
+      </w:r>
+      <w:r>
+        <w:rPr>
+          <w:rFonts w:ascii="Courier" w:hAnsi="Courier" w:cs="Times New Roman"/>
+          <w:sz w:val="24"/>
+        </w:rPr>
         <w:t>delay(1000);</w:t>
       </w:r>
     </w:p>
@@ -3416,6 +3495,12 @@
           <w:sz w:val="24"/>
         </w:rPr>
         <w:tab/>
+      </w:r>
+      <w:r>
+        <w:rPr>
+          <w:rFonts w:ascii="Courier" w:hAnsi="Courier" w:cs="Times New Roman"/>
+          <w:sz w:val="24"/>
+        </w:rPr>
         <w:t xml:space="preserve">ledColorSet(0xff,0xff,0x00);  //yellow </w:t>
       </w:r>
     </w:p>
@@ -3440,6 +3525,12 @@
           <w:sz w:val="24"/>
         </w:rPr>
         <w:tab/>
+      </w:r>
+      <w:r>
+        <w:rPr>
+          <w:rFonts w:ascii="Courier" w:hAnsi="Courier" w:cs="Times New Roman"/>
+          <w:sz w:val="24"/>
+        </w:rPr>
         <w:t>delay(1000);</w:t>
       </w:r>
     </w:p>
@@ -3464,6 +3555,12 @@
           <w:sz w:val="24"/>
         </w:rPr>
         <w:tab/>
+      </w:r>
+      <w:r>
+        <w:rPr>
+          <w:rFonts w:ascii="Courier" w:hAnsi="Courier" w:cs="Times New Roman"/>
+          <w:sz w:val="24"/>
+        </w:rPr>
         <w:t xml:space="preserve">ledColorSet(0xff,0x00,0xff);  //Magenta  </w:t>
       </w:r>
     </w:p>
@@ -3488,6 +3585,12 @@
           <w:sz w:val="24"/>
         </w:rPr>
         <w:tab/>
+      </w:r>
+      <w:r>
+        <w:rPr>
+          <w:rFonts w:ascii="Courier" w:hAnsi="Courier" w:cs="Times New Roman"/>
+          <w:sz w:val="24"/>
+        </w:rPr>
         <w:t>delay(1000);</w:t>
       </w:r>
     </w:p>
@@ -3512,6 +3615,12 @@
           <w:sz w:val="24"/>
         </w:rPr>
         <w:tab/>
+      </w:r>
+      <w:r>
+        <w:rPr>
+          <w:rFonts w:ascii="Courier" w:hAnsi="Courier" w:cs="Times New Roman"/>
+          <w:sz w:val="24"/>
+        </w:rPr>
         <w:t>ledColorSet(0x00,0xff,0xff);  //Cyan</w:t>
       </w:r>
     </w:p>
@@ -3536,6 +3645,12 @@
           <w:sz w:val="24"/>
         </w:rPr>
         <w:tab/>
+      </w:r>
+      <w:r>
+        <w:rPr>
+          <w:rFonts w:ascii="Courier" w:hAnsi="Courier" w:cs="Times New Roman"/>
+          <w:sz w:val="24"/>
+        </w:rPr>
         <w:t>delay(1000);</w:t>
       </w:r>
     </w:p>
@@ -3553,6 +3668,12 @@
           <w:sz w:val="24"/>
         </w:rPr>
         <w:tab/>
+      </w:r>
+      <w:r>
+        <w:rPr>
+          <w:rFonts w:ascii="Courier" w:hAnsi="Courier" w:cs="Times New Roman"/>
+          <w:sz w:val="24"/>
+        </w:rPr>
         <w:t>}</w:t>
       </w:r>
     </w:p>
@@ -3579,6 +3700,12 @@
           <w:sz w:val="24"/>
         </w:rPr>
         <w:tab/>
+      </w:r>
+      <w:r>
+        <w:rPr>
+          <w:rFonts w:ascii="Courier" w:hAnsi="Courier" w:cs="Times New Roman"/>
+          <w:sz w:val="24"/>
+        </w:rPr>
         <w:t>return 0;</w:t>
       </w:r>
     </w:p>
@@ -3608,133 +3735,20 @@
     <w:sectPr>
       <w:pgSz w:w="11906" w:h="16838"/>
       <w:pgMar w:top="1440" w:right="1800" w:bottom="1440" w:left="1800" w:header="851" w:footer="992" w:gutter="0"/>
-      <w:cols w:space="425"/>
-      <w:docGrid w:type="lines" w:linePitch="312"/>
+      <w:cols w:space="425" w:num="1"/>
+      <w:docGrid w:type="lines" w:linePitch="312" w:charSpace="0"/>
     </w:sectPr>
   </w:body>
 </w:document>
 </file>
 
 <file path=word/numbering.xml><?xml version="1.0" encoding="utf-8"?>
-<w:numbering xmlns:wpc="http://schemas.microsoft.com/office/word/2010/wordprocessingCanvas" xmlns:mo="http://schemas.microsoft.com/office/mac/office/2008/main" xmlns:mc="http://schemas.openxmlformats.org/markup-compatibility/2006" xmlns:mv="urn:schemas-microsoft-com:mac:vml" xmlns:o="urn:schemas-microsoft-com:office:office" xmlns:r="http://schemas.openxmlformats.org/officeDocument/2006/relationships" xmlns:m="http://schemas.openxmlformats.org/officeDocument/2006/math" xmlns:v="urn:schemas-microsoft-com:vml" xmlns:wp14="http://schemas.microsoft.com/office/word/2010/wordprocessingDrawing" xmlns:wp="http://schemas.openxmlformats.org/drawingml/2006/wordprocessingDrawing" xmlns:w10="urn:schemas-microsoft-com:office:word" xmlns:w="http://schemas.openxmlformats.org/wordprocessingml/2006/main" xmlns:w14="http://schemas.microsoft.com/office/word/2010/wordml" xmlns:w15="http://schemas.microsoft.com/office/word/2012/wordml" xmlns:wpg="http://schemas.microsoft.com/office/word/2010/wordprocessingGroup" xmlns:wpi="http://schemas.microsoft.com/office/word/2010/wordprocessingInk" xmlns:wne="http://schemas.microsoft.com/office/word/2006/wordml" xmlns:wps="http://schemas.microsoft.com/office/word/2010/wordprocessingShape" mc:Ignorable="w14 w15 wp14">
+<w:numbering xmlns:wpc="http://schemas.microsoft.com/office/word/2010/wordprocessingCanvas" xmlns:mc="http://schemas.openxmlformats.org/markup-compatibility/2006" xmlns:o="urn:schemas-microsoft-com:office:office" xmlns:r="http://schemas.openxmlformats.org/officeDocument/2006/relationships" xmlns:m="http://schemas.openxmlformats.org/officeDocument/2006/math" xmlns:v="urn:schemas-microsoft-com:vml" xmlns:wp14="http://schemas.microsoft.com/office/word/2010/wordprocessingDrawing" xmlns:wp="http://schemas.openxmlformats.org/drawingml/2006/wordprocessingDrawing" xmlns:w10="urn:schemas-microsoft-com:office:word" xmlns:w="http://schemas.openxmlformats.org/wordprocessingml/2006/main" xmlns:w14="http://schemas.microsoft.com/office/word/2010/wordml" xmlns:wpg="http://schemas.microsoft.com/office/word/2010/wordprocessingGroup" xmlns:wpi="http://schemas.microsoft.com/office/word/2010/wordprocessingInk" xmlns:wne="http://schemas.microsoft.com/office/word/2006/wordml" xmlns:wps="http://schemas.microsoft.com/office/word/2010/wordprocessingShape" mc:Ignorable="w14 wp14">
   <w:abstractNum w:abstractNumId="0">
-    <w:nsid w:val="30032B2D"/>
-    <w:multiLevelType w:val="hybridMultilevel"/>
-    <w:tmpl w:val="79620598"/>
-    <w:lvl w:ilvl="0" w:tplc="32D451F4">
-      <w:start w:val="4"/>
-      <w:numFmt w:val="bullet"/>
-      <w:lvlText w:val="-"/>
-      <w:lvlJc w:val="left"/>
-      <w:pPr>
-        <w:ind w:left="720" w:hanging="360"/>
-      </w:pPr>
-      <w:rPr>
-        <w:rFonts w:ascii="Times New Roman" w:eastAsiaTheme="minorEastAsia" w:hAnsi="Times New Roman" w:cs="Times New Roman" w:hint="default"/>
-      </w:rPr>
-    </w:lvl>
-    <w:lvl w:ilvl="1" w:tplc="04090003" w:tentative="1">
-      <w:start w:val="1"/>
-      <w:numFmt w:val="bullet"/>
-      <w:lvlText w:val="o"/>
-      <w:lvlJc w:val="left"/>
-      <w:pPr>
-        <w:ind w:left="1440" w:hanging="360"/>
-      </w:pPr>
-      <w:rPr>
-        <w:rFonts w:ascii="Courier New" w:hAnsi="Courier New" w:cs="Courier New" w:hint="default"/>
-      </w:rPr>
-    </w:lvl>
-    <w:lvl w:ilvl="2" w:tplc="04090005" w:tentative="1">
-      <w:start w:val="1"/>
-      <w:numFmt w:val="bullet"/>
-      <w:lvlText w:val=""/>
-      <w:lvlJc w:val="left"/>
-      <w:pPr>
-        <w:ind w:left="2160" w:hanging="360"/>
-      </w:pPr>
-      <w:rPr>
-        <w:rFonts w:ascii="Wingdings" w:hAnsi="Wingdings" w:hint="default"/>
-      </w:rPr>
-    </w:lvl>
-    <w:lvl w:ilvl="3" w:tplc="04090001" w:tentative="1">
-      <w:start w:val="1"/>
-      <w:numFmt w:val="bullet"/>
-      <w:lvlText w:val=""/>
-      <w:lvlJc w:val="left"/>
-      <w:pPr>
-        <w:ind w:left="2880" w:hanging="360"/>
-      </w:pPr>
-      <w:rPr>
-        <w:rFonts w:ascii="Symbol" w:hAnsi="Symbol" w:hint="default"/>
-      </w:rPr>
-    </w:lvl>
-    <w:lvl w:ilvl="4" w:tplc="04090003" w:tentative="1">
-      <w:start w:val="1"/>
-      <w:numFmt w:val="bullet"/>
-      <w:lvlText w:val="o"/>
-      <w:lvlJc w:val="left"/>
-      <w:pPr>
-        <w:ind w:left="3600" w:hanging="360"/>
-      </w:pPr>
-      <w:rPr>
-        <w:rFonts w:ascii="Courier New" w:hAnsi="Courier New" w:cs="Courier New" w:hint="default"/>
-      </w:rPr>
-    </w:lvl>
-    <w:lvl w:ilvl="5" w:tplc="04090005" w:tentative="1">
-      <w:start w:val="1"/>
-      <w:numFmt w:val="bullet"/>
-      <w:lvlText w:val=""/>
-      <w:lvlJc w:val="left"/>
-      <w:pPr>
-        <w:ind w:left="4320" w:hanging="360"/>
-      </w:pPr>
-      <w:rPr>
-        <w:rFonts w:ascii="Wingdings" w:hAnsi="Wingdings" w:hint="default"/>
-      </w:rPr>
-    </w:lvl>
-    <w:lvl w:ilvl="6" w:tplc="04090001" w:tentative="1">
-      <w:start w:val="1"/>
-      <w:numFmt w:val="bullet"/>
-      <w:lvlText w:val=""/>
-      <w:lvlJc w:val="left"/>
-      <w:pPr>
-        <w:ind w:left="5040" w:hanging="360"/>
-      </w:pPr>
-      <w:rPr>
-        <w:rFonts w:ascii="Symbol" w:hAnsi="Symbol" w:hint="default"/>
-      </w:rPr>
-    </w:lvl>
-    <w:lvl w:ilvl="7" w:tplc="04090003" w:tentative="1">
-      <w:start w:val="1"/>
-      <w:numFmt w:val="bullet"/>
-      <w:lvlText w:val="o"/>
-      <w:lvlJc w:val="left"/>
-      <w:pPr>
-        <w:ind w:left="5760" w:hanging="360"/>
-      </w:pPr>
-      <w:rPr>
-        <w:rFonts w:ascii="Courier New" w:hAnsi="Courier New" w:cs="Courier New" w:hint="default"/>
-      </w:rPr>
-    </w:lvl>
-    <w:lvl w:ilvl="8" w:tplc="04090005" w:tentative="1">
-      <w:start w:val="1"/>
-      <w:numFmt w:val="bullet"/>
-      <w:lvlText w:val=""/>
-      <w:lvlJc w:val="left"/>
-      <w:pPr>
-        <w:ind w:left="6480" w:hanging="360"/>
-      </w:pPr>
-      <w:rPr>
-        <w:rFonts w:ascii="Wingdings" w:hAnsi="Wingdings" w:hint="default"/>
-      </w:rPr>
-    </w:lvl>
-  </w:abstractNum>
-  <w:abstractNum w:abstractNumId="1">
     <w:nsid w:val="4C6D2FD4"/>
-    <w:multiLevelType w:val="hybridMultilevel"/>
-    <w:tmpl w:val="D61208FC"/>
-    <w:lvl w:ilvl="0" w:tplc="0409000F">
+    <w:multiLevelType w:val="multilevel"/>
+    <w:tmpl w:val="4C6D2FD4"/>
+    <w:lvl w:ilvl="0" w:tentative="0">
       <w:start w:val="1"/>
       <w:numFmt w:val="decimal"/>
       <w:lvlText w:val="%1."/>
@@ -3746,7 +3760,7 @@
         <w:rFonts w:hint="default"/>
       </w:rPr>
     </w:lvl>
-    <w:lvl w:ilvl="1" w:tplc="04090019">
+    <w:lvl w:ilvl="1" w:tentative="0">
       <w:start w:val="1"/>
       <w:numFmt w:val="lowerLetter"/>
       <w:lvlText w:val="%2."/>
@@ -3755,7 +3769,7 @@
         <w:ind w:left="1440" w:hanging="360"/>
       </w:pPr>
     </w:lvl>
-    <w:lvl w:ilvl="2" w:tplc="0409001B" w:tentative="1">
+    <w:lvl w:ilvl="2" w:tentative="0">
       <w:start w:val="1"/>
       <w:numFmt w:val="lowerRoman"/>
       <w:lvlText w:val="%3."/>
@@ -3764,7 +3778,7 @@
         <w:ind w:left="2160" w:hanging="180"/>
       </w:pPr>
     </w:lvl>
-    <w:lvl w:ilvl="3" w:tplc="0409000F" w:tentative="1">
+    <w:lvl w:ilvl="3" w:tentative="0">
       <w:start w:val="1"/>
       <w:numFmt w:val="decimal"/>
       <w:lvlText w:val="%4."/>
@@ -3773,7 +3787,7 @@
         <w:ind w:left="2880" w:hanging="360"/>
       </w:pPr>
     </w:lvl>
-    <w:lvl w:ilvl="4" w:tplc="04090019" w:tentative="1">
+    <w:lvl w:ilvl="4" w:tentative="0">
       <w:start w:val="1"/>
       <w:numFmt w:val="lowerLetter"/>
       <w:lvlText w:val="%5."/>
@@ -3782,7 +3796,7 @@
         <w:ind w:left="3600" w:hanging="360"/>
       </w:pPr>
     </w:lvl>
-    <w:lvl w:ilvl="5" w:tplc="0409001B" w:tentative="1">
+    <w:lvl w:ilvl="5" w:tentative="0">
       <w:start w:val="1"/>
       <w:numFmt w:val="lowerRoman"/>
       <w:lvlText w:val="%6."/>
@@ -3791,7 +3805,7 @@
         <w:ind w:left="4320" w:hanging="180"/>
       </w:pPr>
     </w:lvl>
-    <w:lvl w:ilvl="6" w:tplc="0409000F" w:tentative="1">
+    <w:lvl w:ilvl="6" w:tentative="0">
       <w:start w:val="1"/>
       <w:numFmt w:val="decimal"/>
       <w:lvlText w:val="%7."/>
@@ -3800,7 +3814,7 @@
         <w:ind w:left="5040" w:hanging="360"/>
       </w:pPr>
     </w:lvl>
-    <w:lvl w:ilvl="7" w:tplc="04090019" w:tentative="1">
+    <w:lvl w:ilvl="7" w:tentative="0">
       <w:start w:val="1"/>
       <w:numFmt w:val="lowerLetter"/>
       <w:lvlText w:val="%8."/>
@@ -3809,7 +3823,7 @@
         <w:ind w:left="5760" w:hanging="360"/>
       </w:pPr>
     </w:lvl>
-    <w:lvl w:ilvl="8" w:tplc="0409001B" w:tentative="1">
+    <w:lvl w:ilvl="8" w:tentative="0">
       <w:start w:val="1"/>
       <w:numFmt w:val="lowerRoman"/>
       <w:lvlText w:val="%9."/>
@@ -3819,380 +3833,319 @@
       </w:pPr>
     </w:lvl>
   </w:abstractNum>
-  <w:abstractNum w:abstractNumId="2">
-    <w:nsid w:val="5AE4323F"/>
-    <w:multiLevelType w:val="singleLevel"/>
-    <w:tmpl w:val="5AE4323F"/>
-    <w:lvl w:ilvl="0">
-      <w:start w:val="1"/>
-      <w:numFmt w:val="decimal"/>
-      <w:suff w:val="nothing"/>
-      <w:lvlText w:val="%1、"/>
-      <w:lvlJc w:val="left"/>
-    </w:lvl>
-  </w:abstractNum>
   <w:num w:numId="1">
-    <w:abstractNumId w:val="2"/>
-  </w:num>
-  <w:num w:numId="2">
-    <w:abstractNumId w:val="1"/>
-  </w:num>
-  <w:num w:numId="3">
     <w:abstractNumId w:val="0"/>
   </w:num>
 </w:numbering>
 </file>
 
 <file path=word/styles.xml><?xml version="1.0" encoding="utf-8"?>
-<w:styles xmlns:mc="http://schemas.openxmlformats.org/markup-compatibility/2006" xmlns:r="http://schemas.openxmlformats.org/officeDocument/2006/relationships" xmlns:w="http://schemas.openxmlformats.org/wordprocessingml/2006/main" xmlns:w14="http://schemas.microsoft.com/office/word/2010/wordml" xmlns:w15="http://schemas.microsoft.com/office/word/2012/wordml" mc:Ignorable="w14 w15">
+<w:styles xmlns:mc="http://schemas.openxmlformats.org/markup-compatibility/2006" xmlns:o="urn:schemas-microsoft-com:office:office" xmlns:r="http://schemas.openxmlformats.org/officeDocument/2006/relationships" xmlns:m="http://schemas.openxmlformats.org/officeDocument/2006/math" xmlns:v="urn:schemas-microsoft-com:vml" xmlns:w="http://schemas.openxmlformats.org/wordprocessingml/2006/main" xmlns:w14="http://schemas.microsoft.com/office/word/2010/wordml" xmlns:w10="urn:schemas-microsoft-com:office:word" xmlns:sl="http://schemas.openxmlformats.org/schemaLibrary/2006/main" mc:Ignorable="w14">
   <w:docDefaults>
     <w:rPrDefault>
       <w:rPr>
-        <w:rFonts w:ascii="Times New Roman" w:eastAsia="宋体" w:hAnsi="Times New Roman" w:cs="Times New Roman"/>
-        <w:lang w:val="en-US" w:eastAsia="zh-CN" w:bidi="ar-SA"/>
+        <w:rFonts w:ascii="Times New Roman" w:hAnsi="Times New Roman" w:eastAsia="宋体" w:cs="Times New Roman"/>
       </w:rPr>
     </w:rPrDefault>
-    <w:pPrDefault/>
   </w:docDefaults>
-  <w:latentStyles w:defLockedState="0" w:defUIPriority="0" w:defSemiHidden="0" w:defUnhideWhenUsed="0" w:defQFormat="0" w:count="382">
-    <w:lsdException w:name="Normal" w:qFormat="1"/>
-    <w:lsdException w:name="heading 1" w:qFormat="1"/>
-    <w:lsdException w:name="heading 2" w:semiHidden="1" w:unhideWhenUsed="1" w:qFormat="1"/>
-    <w:lsdException w:name="heading 3" w:semiHidden="1" w:unhideWhenUsed="1" w:qFormat="1"/>
-    <w:lsdException w:name="heading 4" w:semiHidden="1" w:unhideWhenUsed="1" w:qFormat="1"/>
-    <w:lsdException w:name="heading 5" w:semiHidden="1" w:unhideWhenUsed="1" w:qFormat="1"/>
-    <w:lsdException w:name="heading 6" w:semiHidden="1" w:unhideWhenUsed="1" w:qFormat="1"/>
-    <w:lsdException w:name="heading 7" w:semiHidden="1" w:unhideWhenUsed="1" w:qFormat="1"/>
-    <w:lsdException w:name="heading 8" w:semiHidden="1" w:unhideWhenUsed="1" w:qFormat="1"/>
-    <w:lsdException w:name="heading 9" w:semiHidden="1" w:unhideWhenUsed="1" w:qFormat="1"/>
-    <w:lsdException w:name="caption" w:semiHidden="1" w:unhideWhenUsed="1" w:qFormat="1"/>
-    <w:lsdException w:name="Title" w:qFormat="1"/>
-    <w:lsdException w:name="Default Paragraph Font" w:semiHidden="1" w:qFormat="1"/>
-    <w:lsdException w:name="Subtitle" w:qFormat="1"/>
-    <w:lsdException w:name="Strong" w:qFormat="1"/>
-    <w:lsdException w:name="Emphasis" w:qFormat="1"/>
-    <w:lsdException w:name="HTML Top of Form" w:semiHidden="1" w:uiPriority="99" w:unhideWhenUsed="1"/>
-    <w:lsdException w:name="HTML Bottom of Form" w:semiHidden="1" w:uiPriority="99" w:unhideWhenUsed="1"/>
-    <w:lsdException w:name="Normal Table" w:semiHidden="1" w:unhideWhenUsed="1"/>
-    <w:lsdException w:name="No List" w:semiHidden="1" w:uiPriority="99" w:unhideWhenUsed="1"/>
-    <w:lsdException w:name="Outline List 1" w:semiHidden="1" w:uiPriority="99" w:unhideWhenUsed="1"/>
-    <w:lsdException w:name="Outline List 2" w:semiHidden="1" w:uiPriority="99" w:unhideWhenUsed="1"/>
-    <w:lsdException w:name="Outline List 3" w:semiHidden="1" w:uiPriority="99" w:unhideWhenUsed="1"/>
-    <w:lsdException w:name="Table Simple 1" w:semiHidden="1" w:unhideWhenUsed="1"/>
-    <w:lsdException w:name="Table Simple 2" w:semiHidden="1" w:unhideWhenUsed="1"/>
-    <w:lsdException w:name="Table Simple 3" w:semiHidden="1" w:unhideWhenUsed="1"/>
-    <w:lsdException w:name="Table Classic 1" w:semiHidden="1" w:unhideWhenUsed="1"/>
-    <w:lsdException w:name="Table Classic 2" w:semiHidden="1" w:unhideWhenUsed="1"/>
-    <w:lsdException w:name="Table Classic 3" w:semiHidden="1" w:unhideWhenUsed="1"/>
-    <w:lsdException w:name="Table Classic 4" w:semiHidden="1" w:unhideWhenUsed="1"/>
-    <w:lsdException w:name="Table Colorful 1" w:semiHidden="1" w:unhideWhenUsed="1"/>
-    <w:lsdException w:name="Table Colorful 2" w:semiHidden="1" w:unhideWhenUsed="1"/>
-    <w:lsdException w:name="Table Colorful 3" w:semiHidden="1" w:unhideWhenUsed="1"/>
-    <w:lsdException w:name="Table Columns 1" w:semiHidden="1" w:unhideWhenUsed="1"/>
-    <w:lsdException w:name="Table Columns 2" w:semiHidden="1" w:unhideWhenUsed="1"/>
-    <w:lsdException w:name="Table Columns 3" w:semiHidden="1" w:unhideWhenUsed="1"/>
-    <w:lsdException w:name="Table Columns 4" w:semiHidden="1" w:unhideWhenUsed="1"/>
-    <w:lsdException w:name="Table Columns 5" w:semiHidden="1" w:unhideWhenUsed="1"/>
-    <w:lsdException w:name="Table Grid 1" w:semiHidden="1" w:unhideWhenUsed="1"/>
-    <w:lsdException w:name="Table Grid 2" w:semiHidden="1" w:unhideWhenUsed="1"/>
-    <w:lsdException w:name="Table Grid 3" w:semiHidden="1" w:unhideWhenUsed="1"/>
-    <w:lsdException w:name="Table Grid 4" w:semiHidden="1" w:unhideWhenUsed="1"/>
-    <w:lsdException w:name="Table Grid 5" w:semiHidden="1" w:unhideWhenUsed="1"/>
-    <w:lsdException w:name="Table Grid 6" w:semiHidden="1" w:unhideWhenUsed="1"/>
-    <w:lsdException w:name="Table Grid 7" w:semiHidden="1" w:unhideWhenUsed="1"/>
-    <w:lsdException w:name="Table Grid 8" w:semiHidden="1" w:unhideWhenUsed="1"/>
-    <w:lsdException w:name="Table List 1" w:semiHidden="1" w:unhideWhenUsed="1"/>
-    <w:lsdException w:name="Table List 2" w:semiHidden="1" w:unhideWhenUsed="1"/>
-    <w:lsdException w:name="Table List 3" w:semiHidden="1" w:unhideWhenUsed="1"/>
-    <w:lsdException w:name="Table List 4" w:semiHidden="1" w:unhideWhenUsed="1"/>
-    <w:lsdException w:name="Table List 5" w:semiHidden="1" w:unhideWhenUsed="1"/>
-    <w:lsdException w:name="Table List 6" w:semiHidden="1" w:unhideWhenUsed="1"/>
-    <w:lsdException w:name="Table List 7" w:semiHidden="1" w:unhideWhenUsed="1"/>
-    <w:lsdException w:name="Table List 8" w:semiHidden="1" w:unhideWhenUsed="1"/>
-    <w:lsdException w:name="Table 3D effects 1" w:semiHidden="1" w:unhideWhenUsed="1"/>
-    <w:lsdException w:name="Table 3D effects 2" w:semiHidden="1" w:unhideWhenUsed="1"/>
-    <w:lsdException w:name="Table 3D effects 3" w:semiHidden="1" w:unhideWhenUsed="1"/>
-    <w:lsdException w:name="Table Contemporary" w:semiHidden="1" w:unhideWhenUsed="1"/>
-    <w:lsdException w:name="Table Elegant" w:semiHidden="1" w:unhideWhenUsed="1"/>
-    <w:lsdException w:name="Table Professional" w:semiHidden="1" w:unhideWhenUsed="1"/>
-    <w:lsdException w:name="Table Subtle 1" w:semiHidden="1" w:unhideWhenUsed="1"/>
-    <w:lsdException w:name="Table Subtle 2" w:semiHidden="1" w:unhideWhenUsed="1"/>
-    <w:lsdException w:name="Table Web 1" w:semiHidden="1" w:unhideWhenUsed="1"/>
-    <w:lsdException w:name="Table Web 2" w:semiHidden="1" w:unhideWhenUsed="1"/>
-    <w:lsdException w:name="Table Web 3" w:semiHidden="1" w:unhideWhenUsed="1"/>
-    <w:lsdException w:name="Table Theme" w:semiHidden="1" w:unhideWhenUsed="1"/>
-    <w:lsdException w:name="Note Level 1" w:semiHidden="1" w:uiPriority="99" w:unhideWhenUsed="1"/>
-    <w:lsdException w:name="Note Level 2" w:semiHidden="1" w:uiPriority="99" w:unhideWhenUsed="1"/>
-    <w:lsdException w:name="Note Level 3" w:semiHidden="1" w:uiPriority="99" w:unhideWhenUsed="1"/>
-    <w:lsdException w:name="Note Level 4" w:semiHidden="1" w:uiPriority="99" w:unhideWhenUsed="1"/>
-    <w:lsdException w:name="Note Level 5" w:semiHidden="1" w:uiPriority="99" w:unhideWhenUsed="1"/>
-    <w:lsdException w:name="Note Level 6" w:semiHidden="1" w:uiPriority="99" w:unhideWhenUsed="1"/>
-    <w:lsdException w:name="Note Level 7" w:semiHidden="1" w:uiPriority="99" w:unhideWhenUsed="1"/>
-    <w:lsdException w:name="Note Level 8" w:semiHidden="1" w:uiPriority="99" w:unhideWhenUsed="1"/>
-    <w:lsdException w:name="Note Level 9" w:semiHidden="1" w:uiPriority="99" w:unhideWhenUsed="1"/>
-    <w:lsdException w:name="Placeholder Text" w:semiHidden="1" w:uiPriority="99"/>
-    <w:lsdException w:name="No Spacing" w:uiPriority="99"/>
-    <w:lsdException w:name="Light Shading" w:uiPriority="60"/>
-    <w:lsdException w:name="Light List" w:uiPriority="61"/>
-    <w:lsdException w:name="Light Grid" w:uiPriority="62"/>
-    <w:lsdException w:name="Medium Shading 1" w:uiPriority="63"/>
-    <w:lsdException w:name="Medium Shading 2" w:uiPriority="64"/>
-    <w:lsdException w:name="Medium List 1" w:uiPriority="65"/>
-    <w:lsdException w:name="Medium List 2" w:uiPriority="66"/>
-    <w:lsdException w:name="Medium Grid 1" w:uiPriority="67"/>
-    <w:lsdException w:name="Medium Grid 2" w:uiPriority="68"/>
-    <w:lsdException w:name="Medium Grid 3" w:uiPriority="69"/>
-    <w:lsdException w:name="Dark List" w:uiPriority="70"/>
-    <w:lsdException w:name="Colorful Shading" w:uiPriority="71"/>
-    <w:lsdException w:name="Colorful List" w:uiPriority="72"/>
-    <w:lsdException w:name="Colorful Grid" w:uiPriority="73"/>
-    <w:lsdException w:name="Light Shading Accent 1" w:uiPriority="60"/>
-    <w:lsdException w:name="Light List Accent 1" w:uiPriority="61"/>
-    <w:lsdException w:name="Light Grid Accent 1" w:uiPriority="62"/>
-    <w:lsdException w:name="Medium Shading 1 Accent 1" w:uiPriority="63"/>
-    <w:lsdException w:name="Medium Shading 2 Accent 1" w:uiPriority="64"/>
-    <w:lsdException w:name="Medium List 1 Accent 1" w:uiPriority="65"/>
-    <w:lsdException w:name="Revision" w:semiHidden="1" w:uiPriority="99"/>
-    <w:lsdException w:name="List Paragraph" w:uiPriority="99"/>
-    <w:lsdException w:name="Quote" w:uiPriority="99"/>
-    <w:lsdException w:name="Intense Quote" w:uiPriority="99"/>
-    <w:lsdException w:name="Medium List 2 Accent 1" w:uiPriority="66"/>
-    <w:lsdException w:name="Medium Grid 1 Accent 1" w:uiPriority="67"/>
-    <w:lsdException w:name="Medium Grid 2 Accent 1" w:uiPriority="68"/>
-    <w:lsdException w:name="Medium Grid 3 Accent 1" w:uiPriority="69"/>
-    <w:lsdException w:name="Dark List Accent 1" w:uiPriority="70"/>
-    <w:lsdException w:name="Colorful Shading Accent 1" w:uiPriority="71"/>
-    <w:lsdException w:name="Colorful List Accent 1" w:uiPriority="72"/>
-    <w:lsdException w:name="Colorful Grid Accent 1" w:uiPriority="73"/>
-    <w:lsdException w:name="Light Shading Accent 2" w:uiPriority="60"/>
-    <w:lsdException w:name="Light List Accent 2" w:uiPriority="61"/>
-    <w:lsdException w:name="Light Grid Accent 2" w:uiPriority="62"/>
-    <w:lsdException w:name="Medium Shading 1 Accent 2" w:uiPriority="63"/>
-    <w:lsdException w:name="Medium Shading 2 Accent 2" w:uiPriority="64"/>
-    <w:lsdException w:name="Medium List 1 Accent 2" w:uiPriority="65"/>
-    <w:lsdException w:name="Medium List 2 Accent 2" w:uiPriority="66"/>
-    <w:lsdException w:name="Medium Grid 1 Accent 2" w:uiPriority="67"/>
-    <w:lsdException w:name="Medium Grid 2 Accent 2" w:uiPriority="68"/>
-    <w:lsdException w:name="Medium Grid 3 Accent 2" w:uiPriority="69"/>
-    <w:lsdException w:name="Dark List Accent 2" w:uiPriority="70"/>
-    <w:lsdException w:name="Colorful Shading Accent 2" w:uiPriority="71"/>
-    <w:lsdException w:name="Colorful List Accent 2" w:uiPriority="72"/>
-    <w:lsdException w:name="Colorful Grid Accent 2" w:uiPriority="73"/>
-    <w:lsdException w:name="Light Shading Accent 3" w:uiPriority="60"/>
-    <w:lsdException w:name="Light List Accent 3" w:uiPriority="61"/>
-    <w:lsdException w:name="Light Grid Accent 3" w:uiPriority="62"/>
-    <w:lsdException w:name="Medium Shading 1 Accent 3" w:uiPriority="63"/>
-    <w:lsdException w:name="Medium Shading 2 Accent 3" w:uiPriority="64"/>
-    <w:lsdException w:name="Medium List 1 Accent 3" w:uiPriority="65"/>
-    <w:lsdException w:name="Medium List 2 Accent 3" w:uiPriority="66"/>
-    <w:lsdException w:name="Medium Grid 1 Accent 3" w:uiPriority="67"/>
-    <w:lsdException w:name="Medium Grid 2 Accent 3" w:uiPriority="68"/>
-    <w:lsdException w:name="Medium Grid 3 Accent 3" w:uiPriority="69"/>
-    <w:lsdException w:name="Dark List Accent 3" w:uiPriority="70"/>
-    <w:lsdException w:name="Colorful Shading Accent 3" w:uiPriority="71"/>
-    <w:lsdException w:name="Colorful List Accent 3" w:uiPriority="72"/>
-    <w:lsdException w:name="Colorful Grid Accent 3" w:uiPriority="73"/>
-    <w:lsdException w:name="Light Shading Accent 4" w:uiPriority="60"/>
-    <w:lsdException w:name="Light List Accent 4" w:uiPriority="61"/>
-    <w:lsdException w:name="Light Grid Accent 4" w:uiPriority="62"/>
-    <w:lsdException w:name="Medium Shading 1 Accent 4" w:uiPriority="63"/>
-    <w:lsdException w:name="Medium Shading 2 Accent 4" w:uiPriority="64"/>
-    <w:lsdException w:name="Medium List 1 Accent 4" w:uiPriority="65"/>
-    <w:lsdException w:name="Medium List 2 Accent 4" w:uiPriority="66"/>
-    <w:lsdException w:name="Medium Grid 1 Accent 4" w:uiPriority="67"/>
-    <w:lsdException w:name="Medium Grid 2 Accent 4" w:uiPriority="68"/>
-    <w:lsdException w:name="Medium Grid 3 Accent 4" w:uiPriority="69"/>
-    <w:lsdException w:name="Dark List Accent 4" w:uiPriority="70"/>
-    <w:lsdException w:name="Colorful Shading Accent 4" w:uiPriority="71"/>
-    <w:lsdException w:name="Colorful List Accent 4" w:uiPriority="72"/>
-    <w:lsdException w:name="Colorful Grid Accent 4" w:uiPriority="73"/>
-    <w:lsdException w:name="Light Shading Accent 5" w:uiPriority="60"/>
-    <w:lsdException w:name="Light List Accent 5" w:uiPriority="61"/>
-    <w:lsdException w:name="Light Grid Accent 5" w:uiPriority="62"/>
-    <w:lsdException w:name="Medium Shading 1 Accent 5" w:uiPriority="63"/>
-    <w:lsdException w:name="Medium Shading 2 Accent 5" w:uiPriority="64"/>
-    <w:lsdException w:name="Medium List 1 Accent 5" w:uiPriority="65"/>
-    <w:lsdException w:name="Medium List 2 Accent 5" w:uiPriority="66"/>
-    <w:lsdException w:name="Medium Grid 1 Accent 5" w:uiPriority="67"/>
-    <w:lsdException w:name="Medium Grid 2 Accent 5" w:uiPriority="68"/>
-    <w:lsdException w:name="Medium Grid 3 Accent 5" w:uiPriority="69"/>
-    <w:lsdException w:name="Dark List Accent 5" w:uiPriority="70"/>
-    <w:lsdException w:name="Colorful Shading Accent 5" w:uiPriority="71"/>
-    <w:lsdException w:name="Colorful List Accent 5" w:uiPriority="72"/>
-    <w:lsdException w:name="Colorful Grid Accent 5" w:uiPriority="73"/>
-    <w:lsdException w:name="Light Shading Accent 6" w:uiPriority="60"/>
-    <w:lsdException w:name="Light List Accent 6" w:uiPriority="61"/>
-    <w:lsdException w:name="Light Grid Accent 6" w:uiPriority="62"/>
-    <w:lsdException w:name="Medium Shading 1 Accent 6" w:uiPriority="63"/>
-    <w:lsdException w:name="Medium Shading 2 Accent 6" w:uiPriority="64"/>
-    <w:lsdException w:name="Medium List 1 Accent 6" w:uiPriority="65"/>
-    <w:lsdException w:name="Medium List 2 Accent 6" w:uiPriority="66"/>
-    <w:lsdException w:name="Medium Grid 1 Accent 6" w:uiPriority="67"/>
-    <w:lsdException w:name="Medium Grid 2 Accent 6" w:uiPriority="68"/>
-    <w:lsdException w:name="Medium Grid 3 Accent 6" w:uiPriority="69"/>
-    <w:lsdException w:name="Dark List Accent 6" w:uiPriority="70"/>
-    <w:lsdException w:name="Colorful Shading Accent 6" w:uiPriority="71"/>
-    <w:lsdException w:name="Colorful List Accent 6" w:uiPriority="72"/>
-    <w:lsdException w:name="Colorful Grid Accent 6" w:uiPriority="73"/>
-    <w:lsdException w:name="Subtle Emphasis" w:uiPriority="19" w:qFormat="1"/>
-    <w:lsdException w:name="Intense Emphasis" w:uiPriority="21" w:qFormat="1"/>
-    <w:lsdException w:name="Subtle Reference" w:uiPriority="31" w:qFormat="1"/>
-    <w:lsdException w:name="Intense Reference" w:uiPriority="32" w:qFormat="1"/>
-    <w:lsdException w:name="Book Title" w:uiPriority="33" w:qFormat="1"/>
-    <w:lsdException w:name="Bibliography" w:semiHidden="1" w:uiPriority="37" w:unhideWhenUsed="1"/>
-    <w:lsdException w:name="TOC Heading" w:semiHidden="1" w:uiPriority="39" w:unhideWhenUsed="1" w:qFormat="1"/>
-    <w:lsdException w:name="Plain Table 1" w:uiPriority="41"/>
-    <w:lsdException w:name="Plain Table 2" w:uiPriority="42"/>
-    <w:lsdException w:name="Plain Table 3" w:uiPriority="43"/>
-    <w:lsdException w:name="Plain Table 4" w:uiPriority="44"/>
-    <w:lsdException w:name="Plain Table 5" w:uiPriority="45"/>
-    <w:lsdException w:name="Grid Table Light" w:uiPriority="40"/>
-    <w:lsdException w:name="Grid Table 1 Light" w:uiPriority="46"/>
-    <w:lsdException w:name="Grid Table 2" w:uiPriority="47"/>
-    <w:lsdException w:name="Grid Table 3" w:uiPriority="48"/>
-    <w:lsdException w:name="Grid Table 4" w:uiPriority="49"/>
-    <w:lsdException w:name="Grid Table 5 Dark" w:uiPriority="50"/>
-    <w:lsdException w:name="Grid Table 6 Colorful" w:uiPriority="51"/>
-    <w:lsdException w:name="Grid Table 7 Colorful" w:uiPriority="52"/>
-    <w:lsdException w:name="Grid Table 1 Light Accent 1" w:uiPriority="46"/>
-    <w:lsdException w:name="Grid Table 2 Accent 1" w:uiPriority="47"/>
-    <w:lsdException w:name="Grid Table 3 Accent 1" w:uiPriority="48"/>
-    <w:lsdException w:name="Grid Table 4 Accent 1" w:uiPriority="49"/>
-    <w:lsdException w:name="Grid Table 5 Dark Accent 1" w:uiPriority="50"/>
-    <w:lsdException w:name="Grid Table 6 Colorful Accent 1" w:uiPriority="51"/>
-    <w:lsdException w:name="Grid Table 7 Colorful Accent 1" w:uiPriority="52"/>
-    <w:lsdException w:name="Grid Table 1 Light Accent 2" w:uiPriority="46"/>
-    <w:lsdException w:name="Grid Table 2 Accent 2" w:uiPriority="47"/>
-    <w:lsdException w:name="Grid Table 3 Accent 2" w:uiPriority="48"/>
-    <w:lsdException w:name="Grid Table 4 Accent 2" w:uiPriority="49"/>
-    <w:lsdException w:name="Grid Table 5 Dark Accent 2" w:uiPriority="50"/>
-    <w:lsdException w:name="Grid Table 6 Colorful Accent 2" w:uiPriority="51"/>
-    <w:lsdException w:name="Grid Table 7 Colorful Accent 2" w:uiPriority="52"/>
-    <w:lsdException w:name="Grid Table 1 Light Accent 3" w:uiPriority="46"/>
-    <w:lsdException w:name="Grid Table 2 Accent 3" w:uiPriority="47"/>
-    <w:lsdException w:name="Grid Table 3 Accent 3" w:uiPriority="48"/>
-    <w:lsdException w:name="Grid Table 4 Accent 3" w:uiPriority="49"/>
-    <w:lsdException w:name="Grid Table 5 Dark Accent 3" w:uiPriority="50"/>
-    <w:lsdException w:name="Grid Table 6 Colorful Accent 3" w:uiPriority="51"/>
-    <w:lsdException w:name="Grid Table 7 Colorful Accent 3" w:uiPriority="52"/>
-    <w:lsdException w:name="Grid Table 1 Light Accent 4" w:uiPriority="46"/>
-    <w:lsdException w:name="Grid Table 2 Accent 4" w:uiPriority="47"/>
-    <w:lsdException w:name="Grid Table 3 Accent 4" w:uiPriority="48"/>
-    <w:lsdException w:name="Grid Table 4 Accent 4" w:uiPriority="49"/>
-    <w:lsdException w:name="Grid Table 5 Dark Accent 4" w:uiPriority="50"/>
-    <w:lsdException w:name="Grid Table 6 Colorful Accent 4" w:uiPriority="51"/>
-    <w:lsdException w:name="Grid Table 7 Colorful Accent 4" w:uiPriority="52"/>
-    <w:lsdException w:name="Grid Table 1 Light Accent 5" w:uiPriority="46"/>
-    <w:lsdException w:name="Grid Table 2 Accent 5" w:uiPriority="47"/>
-    <w:lsdException w:name="Grid Table 3 Accent 5" w:uiPriority="48"/>
-    <w:lsdException w:name="Grid Table 4 Accent 5" w:uiPriority="49"/>
-    <w:lsdException w:name="Grid Table 5 Dark Accent 5" w:uiPriority="50"/>
-    <w:lsdException w:name="Grid Table 6 Colorful Accent 5" w:uiPriority="51"/>
-    <w:lsdException w:name="Grid Table 7 Colorful Accent 5" w:uiPriority="52"/>
-    <w:lsdException w:name="Grid Table 1 Light Accent 6" w:uiPriority="46"/>
-    <w:lsdException w:name="Grid Table 2 Accent 6" w:uiPriority="47"/>
-    <w:lsdException w:name="Grid Table 3 Accent 6" w:uiPriority="48"/>
-    <w:lsdException w:name="Grid Table 4 Accent 6" w:uiPriority="49"/>
-    <w:lsdException w:name="Grid Table 5 Dark Accent 6" w:uiPriority="50"/>
-    <w:lsdException w:name="Grid Table 6 Colorful Accent 6" w:uiPriority="51"/>
-    <w:lsdException w:name="Grid Table 7 Colorful Accent 6" w:uiPriority="52"/>
-    <w:lsdException w:name="List Table 1 Light" w:uiPriority="46"/>
-    <w:lsdException w:name="List Table 2" w:uiPriority="47"/>
-    <w:lsdException w:name="List Table 3" w:uiPriority="48"/>
-    <w:lsdException w:name="List Table 4" w:uiPriority="49"/>
-    <w:lsdException w:name="List Table 5 Dark" w:uiPriority="50"/>
-    <w:lsdException w:name="List Table 6 Colorful" w:uiPriority="51"/>
-    <w:lsdException w:name="List Table 7 Colorful" w:uiPriority="52"/>
-    <w:lsdException w:name="List Table 1 Light Accent 1" w:uiPriority="46"/>
-    <w:lsdException w:name="List Table 2 Accent 1" w:uiPriority="47"/>
-    <w:lsdException w:name="List Table 3 Accent 1" w:uiPriority="48"/>
-    <w:lsdException w:name="List Table 4 Accent 1" w:uiPriority="49"/>
-    <w:lsdException w:name="List Table 5 Dark Accent 1" w:uiPriority="50"/>
-    <w:lsdException w:name="List Table 6 Colorful Accent 1" w:uiPriority="51"/>
-    <w:lsdException w:name="List Table 7 Colorful Accent 1" w:uiPriority="52"/>
-    <w:lsdException w:name="List Table 1 Light Accent 2" w:uiPriority="46"/>
-    <w:lsdException w:name="List Table 2 Accent 2" w:uiPriority="47"/>
-    <w:lsdException w:name="List Table 3 Accent 2" w:uiPriority="48"/>
-    <w:lsdException w:name="List Table 4 Accent 2" w:uiPriority="49"/>
-    <w:lsdException w:name="List Table 5 Dark Accent 2" w:uiPriority="50"/>
-    <w:lsdException w:name="List Table 6 Colorful Accent 2" w:uiPriority="51"/>
-    <w:lsdException w:name="List Table 7 Colorful Accent 2" w:uiPriority="52"/>
-    <w:lsdException w:name="List Table 1 Light Accent 3" w:uiPriority="46"/>
-    <w:lsdException w:name="List Table 2 Accent 3" w:uiPriority="47"/>
-    <w:lsdException w:name="List Table 3 Accent 3" w:uiPriority="48"/>
-    <w:lsdException w:name="List Table 4 Accent 3" w:uiPriority="49"/>
-    <w:lsdException w:name="List Table 5 Dark Accent 3" w:uiPriority="50"/>
-    <w:lsdException w:name="List Table 6 Colorful Accent 3" w:uiPriority="51"/>
-    <w:lsdException w:name="List Table 7 Colorful Accent 3" w:uiPriority="52"/>
-    <w:lsdException w:name="List Table 1 Light Accent 4" w:uiPriority="46"/>
-    <w:lsdException w:name="List Table 2 Accent 4" w:uiPriority="47"/>
-    <w:lsdException w:name="List Table 3 Accent 4" w:uiPriority="48"/>
-    <w:lsdException w:name="List Table 4 Accent 4" w:uiPriority="49"/>
-    <w:lsdException w:name="List Table 5 Dark Accent 4" w:uiPriority="50"/>
-    <w:lsdException w:name="List Table 6 Colorful Accent 4" w:uiPriority="51"/>
-    <w:lsdException w:name="List Table 7 Colorful Accent 4" w:uiPriority="52"/>
-    <w:lsdException w:name="List Table 1 Light Accent 5" w:uiPriority="46"/>
-    <w:lsdException w:name="List Table 2 Accent 5" w:uiPriority="47"/>
-    <w:lsdException w:name="List Table 3 Accent 5" w:uiPriority="48"/>
-    <w:lsdException w:name="List Table 4 Accent 5" w:uiPriority="49"/>
-    <w:lsdException w:name="List Table 5 Dark Accent 5" w:uiPriority="50"/>
-    <w:lsdException w:name="List Table 6 Colorful Accent 5" w:uiPriority="51"/>
-    <w:lsdException w:name="List Table 7 Colorful Accent 5" w:uiPriority="52"/>
-    <w:lsdException w:name="List Table 1 Light Accent 6" w:uiPriority="46"/>
-    <w:lsdException w:name="List Table 2 Accent 6" w:uiPriority="47"/>
-    <w:lsdException w:name="List Table 3 Accent 6" w:uiPriority="48"/>
-    <w:lsdException w:name="List Table 4 Accent 6" w:uiPriority="49"/>
-    <w:lsdException w:name="List Table 5 Dark Accent 6" w:uiPriority="50"/>
-    <w:lsdException w:name="List Table 6 Colorful Accent 6" w:uiPriority="51"/>
-    <w:lsdException w:name="List Table 7 Colorful Accent 6" w:uiPriority="52"/>
-    <w:lsdException w:name="Mention" w:semiHidden="1" w:uiPriority="99" w:unhideWhenUsed="1"/>
-    <w:lsdException w:name="Smart Hyperlink" w:semiHidden="1" w:uiPriority="99" w:unhideWhenUsed="1"/>
+  <w:latentStyles w:count="260" w:defQFormat="0" w:defUnhideWhenUsed="1" w:defSemiHidden="1" w:defUIPriority="99" w:defLockedState="0">
+    <w:lsdException w:qFormat="1" w:unhideWhenUsed="0" w:uiPriority="0" w:semiHidden="0" w:name="Normal"/>
+    <w:lsdException w:qFormat="1" w:unhideWhenUsed="0" w:uiPriority="0" w:semiHidden="0" w:name="heading 1"/>
+    <w:lsdException w:qFormat="1" w:uiPriority="0" w:name="heading 2"/>
+    <w:lsdException w:qFormat="1" w:uiPriority="0" w:name="heading 3"/>
+    <w:lsdException w:qFormat="1" w:uiPriority="0" w:name="heading 4"/>
+    <w:lsdException w:qFormat="1" w:uiPriority="0" w:name="heading 5"/>
+    <w:lsdException w:qFormat="1" w:uiPriority="0" w:name="heading 6"/>
+    <w:lsdException w:qFormat="1" w:uiPriority="0" w:name="heading 7"/>
+    <w:lsdException w:qFormat="1" w:uiPriority="0" w:name="heading 8"/>
+    <w:lsdException w:qFormat="1" w:uiPriority="0" w:name="heading 9"/>
+    <w:lsdException w:unhideWhenUsed="0" w:uiPriority="0" w:semiHidden="0" w:name="index 1"/>
+    <w:lsdException w:unhideWhenUsed="0" w:uiPriority="0" w:semiHidden="0" w:name="index 2"/>
+    <w:lsdException w:unhideWhenUsed="0" w:uiPriority="0" w:semiHidden="0" w:name="index 3"/>
+    <w:lsdException w:unhideWhenUsed="0" w:uiPriority="0" w:semiHidden="0" w:name="index 4"/>
+    <w:lsdException w:unhideWhenUsed="0" w:uiPriority="0" w:semiHidden="0" w:name="index 5"/>
+    <w:lsdException w:unhideWhenUsed="0" w:uiPriority="0" w:semiHidden="0" w:name="index 6"/>
+    <w:lsdException w:unhideWhenUsed="0" w:uiPriority="0" w:semiHidden="0" w:name="index 7"/>
+    <w:lsdException w:unhideWhenUsed="0" w:uiPriority="0" w:semiHidden="0" w:name="index 8"/>
+    <w:lsdException w:unhideWhenUsed="0" w:uiPriority="0" w:semiHidden="0" w:name="index 9"/>
+    <w:lsdException w:unhideWhenUsed="0" w:uiPriority="0" w:semiHidden="0" w:name="toc 1"/>
+    <w:lsdException w:unhideWhenUsed="0" w:uiPriority="0" w:semiHidden="0" w:name="toc 2"/>
+    <w:lsdException w:unhideWhenUsed="0" w:uiPriority="0" w:semiHidden="0" w:name="toc 3"/>
+    <w:lsdException w:unhideWhenUsed="0" w:uiPriority="0" w:semiHidden="0" w:name="toc 4"/>
+    <w:lsdException w:unhideWhenUsed="0" w:uiPriority="0" w:semiHidden="0" w:name="toc 5"/>
+    <w:lsdException w:unhideWhenUsed="0" w:uiPriority="0" w:semiHidden="0" w:name="toc 6"/>
+    <w:lsdException w:unhideWhenUsed="0" w:uiPriority="0" w:semiHidden="0" w:name="toc 7"/>
+    <w:lsdException w:unhideWhenUsed="0" w:uiPriority="0" w:semiHidden="0" w:name="toc 8"/>
+    <w:lsdException w:unhideWhenUsed="0" w:uiPriority="0" w:semiHidden="0" w:name="toc 9"/>
+    <w:lsdException w:unhideWhenUsed="0" w:uiPriority="0" w:semiHidden="0" w:name="Normal Indent"/>
+    <w:lsdException w:unhideWhenUsed="0" w:uiPriority="0" w:semiHidden="0" w:name="footnote text"/>
+    <w:lsdException w:unhideWhenUsed="0" w:uiPriority="0" w:semiHidden="0" w:name="annotation text"/>
+    <w:lsdException w:unhideWhenUsed="0" w:uiPriority="0" w:semiHidden="0" w:name="header"/>
+    <w:lsdException w:unhideWhenUsed="0" w:uiPriority="0" w:semiHidden="0" w:name="footer"/>
+    <w:lsdException w:unhideWhenUsed="0" w:uiPriority="0" w:semiHidden="0" w:name="index heading"/>
+    <w:lsdException w:qFormat="1" w:uiPriority="0" w:name="caption"/>
+    <w:lsdException w:unhideWhenUsed="0" w:uiPriority="0" w:semiHidden="0" w:name="table of figures"/>
+    <w:lsdException w:unhideWhenUsed="0" w:uiPriority="0" w:semiHidden="0" w:name="envelope address"/>
+    <w:lsdException w:unhideWhenUsed="0" w:uiPriority="0" w:semiHidden="0" w:name="envelope return"/>
+    <w:lsdException w:unhideWhenUsed="0" w:uiPriority="0" w:semiHidden="0" w:name="footnote reference"/>
+    <w:lsdException w:unhideWhenUsed="0" w:uiPriority="0" w:semiHidden="0" w:name="annotation reference"/>
+    <w:lsdException w:unhideWhenUsed="0" w:uiPriority="0" w:semiHidden="0" w:name="line number"/>
+    <w:lsdException w:unhideWhenUsed="0" w:uiPriority="0" w:semiHidden="0" w:name="page number"/>
+    <w:lsdException w:unhideWhenUsed="0" w:uiPriority="0" w:semiHidden="0" w:name="endnote reference"/>
+    <w:lsdException w:unhideWhenUsed="0" w:uiPriority="0" w:semiHidden="0" w:name="endnote text"/>
+    <w:lsdException w:unhideWhenUsed="0" w:uiPriority="0" w:semiHidden="0" w:name="table of authorities"/>
+    <w:lsdException w:unhideWhenUsed="0" w:uiPriority="0" w:semiHidden="0" w:name="macro"/>
+    <w:lsdException w:unhideWhenUsed="0" w:uiPriority="0" w:semiHidden="0" w:name="toa heading"/>
+    <w:lsdException w:unhideWhenUsed="0" w:uiPriority="0" w:semiHidden="0" w:name="List"/>
+    <w:lsdException w:unhideWhenUsed="0" w:uiPriority="0" w:semiHidden="0" w:name="List Bullet"/>
+    <w:lsdException w:unhideWhenUsed="0" w:uiPriority="0" w:semiHidden="0" w:name="List Number"/>
+    <w:lsdException w:unhideWhenUsed="0" w:uiPriority="0" w:semiHidden="0" w:name="List 2"/>
+    <w:lsdException w:unhideWhenUsed="0" w:uiPriority="0" w:semiHidden="0" w:name="List 3"/>
+    <w:lsdException w:unhideWhenUsed="0" w:uiPriority="0" w:semiHidden="0" w:name="List 4"/>
+    <w:lsdException w:unhideWhenUsed="0" w:uiPriority="0" w:semiHidden="0" w:name="List 5"/>
+    <w:lsdException w:unhideWhenUsed="0" w:uiPriority="0" w:semiHidden="0" w:name="List Bullet 2"/>
+    <w:lsdException w:unhideWhenUsed="0" w:uiPriority="0" w:semiHidden="0" w:name="List Bullet 3"/>
+    <w:lsdException w:unhideWhenUsed="0" w:uiPriority="0" w:semiHidden="0" w:name="List Bullet 4"/>
+    <w:lsdException w:unhideWhenUsed="0" w:uiPriority="0" w:semiHidden="0" w:name="List Bullet 5"/>
+    <w:lsdException w:unhideWhenUsed="0" w:uiPriority="0" w:semiHidden="0" w:name="List Number 2"/>
+    <w:lsdException w:unhideWhenUsed="0" w:uiPriority="0" w:semiHidden="0" w:name="List Number 3"/>
+    <w:lsdException w:unhideWhenUsed="0" w:uiPriority="0" w:semiHidden="0" w:name="List Number 4"/>
+    <w:lsdException w:unhideWhenUsed="0" w:uiPriority="0" w:semiHidden="0" w:name="List Number 5"/>
+    <w:lsdException w:qFormat="1" w:unhideWhenUsed="0" w:uiPriority="0" w:semiHidden="0" w:name="Title"/>
+    <w:lsdException w:unhideWhenUsed="0" w:uiPriority="0" w:semiHidden="0" w:name="Closing"/>
+    <w:lsdException w:unhideWhenUsed="0" w:uiPriority="0" w:semiHidden="0" w:name="Signature"/>
+    <w:lsdException w:qFormat="1" w:uiPriority="1" w:name="Default Paragraph Font"/>
+    <w:lsdException w:unhideWhenUsed="0" w:uiPriority="0" w:semiHidden="0" w:name="Body Text"/>
+    <w:lsdException w:unhideWhenUsed="0" w:uiPriority="0" w:semiHidden="0" w:name="Body Text Indent"/>
+    <w:lsdException w:unhideWhenUsed="0" w:uiPriority="0" w:semiHidden="0" w:name="List Continue"/>
+    <w:lsdException w:unhideWhenUsed="0" w:uiPriority="0" w:semiHidden="0" w:name="List Continue 2"/>
+    <w:lsdException w:unhideWhenUsed="0" w:uiPriority="0" w:semiHidden="0" w:name="List Continue 3"/>
+    <w:lsdException w:unhideWhenUsed="0" w:uiPriority="0" w:semiHidden="0" w:name="List Continue 4"/>
+    <w:lsdException w:unhideWhenUsed="0" w:uiPriority="0" w:semiHidden="0" w:name="List Continue 5"/>
+    <w:lsdException w:unhideWhenUsed="0" w:uiPriority="0" w:semiHidden="0" w:name="Message Header"/>
+    <w:lsdException w:qFormat="1" w:unhideWhenUsed="0" w:uiPriority="0" w:semiHidden="0" w:name="Subtitle"/>
+    <w:lsdException w:unhideWhenUsed="0" w:uiPriority="0" w:semiHidden="0" w:name="Salutation"/>
+    <w:lsdException w:unhideWhenUsed="0" w:uiPriority="0" w:semiHidden="0" w:name="Date"/>
+    <w:lsdException w:unhideWhenUsed="0" w:uiPriority="0" w:semiHidden="0" w:name="Body Text First Indent"/>
+    <w:lsdException w:unhideWhenUsed="0" w:uiPriority="0" w:semiHidden="0" w:name="Body Text First Indent 2"/>
+    <w:lsdException w:unhideWhenUsed="0" w:uiPriority="0" w:semiHidden="0" w:name="Note Heading"/>
+    <w:lsdException w:unhideWhenUsed="0" w:uiPriority="0" w:semiHidden="0" w:name="Body Text 2"/>
+    <w:lsdException w:unhideWhenUsed="0" w:uiPriority="0" w:semiHidden="0" w:name="Body Text 3"/>
+    <w:lsdException w:unhideWhenUsed="0" w:uiPriority="0" w:semiHidden="0" w:name="Body Text Indent 2"/>
+    <w:lsdException w:unhideWhenUsed="0" w:uiPriority="0" w:semiHidden="0" w:name="Body Text Indent 3"/>
+    <w:lsdException w:unhideWhenUsed="0" w:uiPriority="0" w:semiHidden="0" w:name="Block Text"/>
+    <w:lsdException w:unhideWhenUsed="0" w:uiPriority="0" w:semiHidden="0" w:name="Hyperlink"/>
+    <w:lsdException w:unhideWhenUsed="0" w:uiPriority="0" w:semiHidden="0" w:name="FollowedHyperlink"/>
+    <w:lsdException w:qFormat="1" w:unhideWhenUsed="0" w:uiPriority="0" w:semiHidden="0" w:name="Strong"/>
+    <w:lsdException w:qFormat="1" w:unhideWhenUsed="0" w:uiPriority="0" w:semiHidden="0" w:name="Emphasis"/>
+    <w:lsdException w:unhideWhenUsed="0" w:uiPriority="0" w:semiHidden="0" w:name="Document Map"/>
+    <w:lsdException w:unhideWhenUsed="0" w:uiPriority="0" w:semiHidden="0" w:name="Plain Text"/>
+    <w:lsdException w:unhideWhenUsed="0" w:uiPriority="0" w:semiHidden="0" w:name="E-mail Signature"/>
+    <w:lsdException w:unhideWhenUsed="0" w:uiPriority="0" w:semiHidden="0" w:name="Normal (Web)"/>
+    <w:lsdException w:unhideWhenUsed="0" w:uiPriority="0" w:semiHidden="0" w:name="HTML Acronym"/>
+    <w:lsdException w:unhideWhenUsed="0" w:uiPriority="0" w:semiHidden="0" w:name="HTML Address"/>
+    <w:lsdException w:unhideWhenUsed="0" w:uiPriority="0" w:semiHidden="0" w:name="HTML Cite"/>
+    <w:lsdException w:unhideWhenUsed="0" w:uiPriority="0" w:semiHidden="0" w:name="HTML Code"/>
+    <w:lsdException w:unhideWhenUsed="0" w:uiPriority="0" w:semiHidden="0" w:name="HTML Definition"/>
+    <w:lsdException w:unhideWhenUsed="0" w:uiPriority="0" w:semiHidden="0" w:name="HTML Keyboard"/>
+    <w:lsdException w:unhideWhenUsed="0" w:uiPriority="0" w:semiHidden="0" w:name="HTML Preformatted"/>
+    <w:lsdException w:unhideWhenUsed="0" w:uiPriority="0" w:semiHidden="0" w:name="HTML Sample"/>
+    <w:lsdException w:unhideWhenUsed="0" w:uiPriority="0" w:semiHidden="0" w:name="HTML Typewriter"/>
+    <w:lsdException w:unhideWhenUsed="0" w:uiPriority="0" w:semiHidden="0" w:name="HTML Variable"/>
+    <w:lsdException w:uiPriority="99" w:name="Normal Table"/>
+    <w:lsdException w:unhideWhenUsed="0" w:uiPriority="0" w:semiHidden="0" w:name="annotation subject"/>
+    <w:lsdException w:uiPriority="0" w:name="Table Simple 1"/>
+    <w:lsdException w:uiPriority="0" w:name="Table Simple 2"/>
+    <w:lsdException w:uiPriority="0" w:name="Table Simple 3"/>
+    <w:lsdException w:uiPriority="0" w:name="Table Classic 1"/>
+    <w:lsdException w:uiPriority="0" w:name="Table Classic 2"/>
+    <w:lsdException w:uiPriority="0" w:name="Table Classic 3"/>
+    <w:lsdException w:uiPriority="0" w:name="Table Classic 4"/>
+    <w:lsdException w:uiPriority="0" w:name="Table Colorful 1"/>
+    <w:lsdException w:uiPriority="0" w:name="Table Colorful 2"/>
+    <w:lsdException w:uiPriority="0" w:name="Table Colorful 3"/>
+    <w:lsdException w:uiPriority="0" w:name="Table Columns 1"/>
+    <w:lsdException w:uiPriority="0" w:name="Table Columns 2"/>
+    <w:lsdException w:uiPriority="0" w:name="Table Columns 3"/>
+    <w:lsdException w:uiPriority="0" w:name="Table Columns 4"/>
+    <w:lsdException w:uiPriority="0" w:name="Table Columns 5"/>
+    <w:lsdException w:uiPriority="0" w:name="Table Grid 1"/>
+    <w:lsdException w:uiPriority="0" w:name="Table Grid 2"/>
+    <w:lsdException w:uiPriority="0" w:name="Table Grid 3"/>
+    <w:lsdException w:uiPriority="0" w:name="Table Grid 4"/>
+    <w:lsdException w:uiPriority="0" w:name="Table Grid 5"/>
+    <w:lsdException w:uiPriority="0" w:name="Table Grid 6"/>
+    <w:lsdException w:uiPriority="0" w:name="Table Grid 7"/>
+    <w:lsdException w:uiPriority="0" w:name="Table Grid 8"/>
+    <w:lsdException w:uiPriority="0" w:name="Table List 1"/>
+    <w:lsdException w:uiPriority="0" w:name="Table List 2"/>
+    <w:lsdException w:uiPriority="0" w:name="Table List 3"/>
+    <w:lsdException w:uiPriority="0" w:name="Table List 4"/>
+    <w:lsdException w:uiPriority="0" w:name="Table List 5"/>
+    <w:lsdException w:uiPriority="0" w:name="Table List 6"/>
+    <w:lsdException w:uiPriority="0" w:name="Table List 7"/>
+    <w:lsdException w:uiPriority="0" w:name="Table List 8"/>
+    <w:lsdException w:uiPriority="0" w:name="Table 3D effects 1"/>
+    <w:lsdException w:uiPriority="0" w:name="Table 3D effects 2"/>
+    <w:lsdException w:uiPriority="0" w:name="Table 3D effects 3"/>
+    <w:lsdException w:uiPriority="0" w:name="Table Contemporary"/>
+    <w:lsdException w:uiPriority="0" w:name="Table Elegant"/>
+    <w:lsdException w:uiPriority="0" w:name="Table Professional"/>
+    <w:lsdException w:uiPriority="0" w:name="Table Subtle 1"/>
+    <w:lsdException w:uiPriority="0" w:name="Table Subtle 2"/>
+    <w:lsdException w:uiPriority="0" w:name="Table Web 1"/>
+    <w:lsdException w:uiPriority="0" w:name="Table Web 2"/>
+    <w:lsdException w:uiPriority="0" w:name="Table Web 3"/>
+    <w:lsdException w:unhideWhenUsed="0" w:uiPriority="0" w:semiHidden="0" w:name="Balloon Text"/>
+    <w:lsdException w:unhideWhenUsed="0" w:uiPriority="0" w:semiHidden="0" w:name="Table Grid"/>
+    <w:lsdException w:uiPriority="0" w:name="Table Theme"/>
+    <w:lsdException w:unhideWhenUsed="0" w:uiPriority="60" w:semiHidden="0" w:name="Light Shading"/>
+    <w:lsdException w:unhideWhenUsed="0" w:uiPriority="61" w:semiHidden="0" w:name="Light List"/>
+    <w:lsdException w:unhideWhenUsed="0" w:uiPriority="62" w:semiHidden="0" w:name="Light Grid"/>
+    <w:lsdException w:unhideWhenUsed="0" w:uiPriority="63" w:semiHidden="0" w:name="Medium Shading 1"/>
+    <w:lsdException w:unhideWhenUsed="0" w:uiPriority="64" w:semiHidden="0" w:name="Medium Shading 2"/>
+    <w:lsdException w:unhideWhenUsed="0" w:uiPriority="65" w:semiHidden="0" w:name="Medium List 1"/>
+    <w:lsdException w:unhideWhenUsed="0" w:uiPriority="66" w:semiHidden="0" w:name="Medium List 2"/>
+    <w:lsdException w:unhideWhenUsed="0" w:uiPriority="67" w:semiHidden="0" w:name="Medium Grid 1"/>
+    <w:lsdException w:unhideWhenUsed="0" w:uiPriority="68" w:semiHidden="0" w:name="Medium Grid 2"/>
+    <w:lsdException w:unhideWhenUsed="0" w:uiPriority="69" w:semiHidden="0" w:name="Medium Grid 3"/>
+    <w:lsdException w:unhideWhenUsed="0" w:uiPriority="70" w:semiHidden="0" w:name="Dark List"/>
+    <w:lsdException w:unhideWhenUsed="0" w:uiPriority="71" w:semiHidden="0" w:name="Colorful Shading"/>
+    <w:lsdException w:unhideWhenUsed="0" w:uiPriority="72" w:semiHidden="0" w:name="Colorful List"/>
+    <w:lsdException w:unhideWhenUsed="0" w:uiPriority="73" w:semiHidden="0" w:name="Colorful Grid"/>
+    <w:lsdException w:unhideWhenUsed="0" w:uiPriority="60" w:semiHidden="0" w:name="Light Shading Accent 1"/>
+    <w:lsdException w:unhideWhenUsed="0" w:uiPriority="61" w:semiHidden="0" w:name="Light List Accent 1"/>
+    <w:lsdException w:unhideWhenUsed="0" w:uiPriority="62" w:semiHidden="0" w:name="Light Grid Accent 1"/>
+    <w:lsdException w:unhideWhenUsed="0" w:uiPriority="63" w:semiHidden="0" w:name="Medium Shading 1 Accent 1"/>
+    <w:lsdException w:unhideWhenUsed="0" w:uiPriority="64" w:semiHidden="0" w:name="Medium Shading 2 Accent 1"/>
+    <w:lsdException w:unhideWhenUsed="0" w:uiPriority="65" w:semiHidden="0" w:name="Medium List 1 Accent 1"/>
+    <w:lsdException w:qFormat="1" w:unhideWhenUsed="0" w:uiPriority="99" w:semiHidden="0" w:name="List Paragraph"/>
+    <w:lsdException w:unhideWhenUsed="0" w:uiPriority="66" w:semiHidden="0" w:name="Medium List 2 Accent 1"/>
+    <w:lsdException w:unhideWhenUsed="0" w:uiPriority="67" w:semiHidden="0" w:name="Medium Grid 1 Accent 1"/>
+    <w:lsdException w:unhideWhenUsed="0" w:uiPriority="68" w:semiHidden="0" w:name="Medium Grid 2 Accent 1"/>
+    <w:lsdException w:unhideWhenUsed="0" w:uiPriority="69" w:semiHidden="0" w:name="Medium Grid 3 Accent 1"/>
+    <w:lsdException w:unhideWhenUsed="0" w:uiPriority="70" w:semiHidden="0" w:name="Dark List Accent 1"/>
+    <w:lsdException w:unhideWhenUsed="0" w:uiPriority="71" w:semiHidden="0" w:name="Colorful Shading Accent 1"/>
+    <w:lsdException w:unhideWhenUsed="0" w:uiPriority="72" w:semiHidden="0" w:name="Colorful List Accent 1"/>
+    <w:lsdException w:unhideWhenUsed="0" w:uiPriority="73" w:semiHidden="0" w:name="Colorful Grid Accent 1"/>
+    <w:lsdException w:unhideWhenUsed="0" w:uiPriority="60" w:semiHidden="0" w:name="Light Shading Accent 2"/>
+    <w:lsdException w:unhideWhenUsed="0" w:uiPriority="61" w:semiHidden="0" w:name="Light List Accent 2"/>
+    <w:lsdException w:unhideWhenUsed="0" w:uiPriority="62" w:semiHidden="0" w:name="Light Grid Accent 2"/>
+    <w:lsdException w:unhideWhenUsed="0" w:uiPriority="63" w:semiHidden="0" w:name="Medium Shading 1 Accent 2"/>
+    <w:lsdException w:unhideWhenUsed="0" w:uiPriority="64" w:semiHidden="0" w:name="Medium Shading 2 Accent 2"/>
+    <w:lsdException w:unhideWhenUsed="0" w:uiPriority="65" w:semiHidden="0" w:name="Medium List 1 Accent 2"/>
+    <w:lsdException w:unhideWhenUsed="0" w:uiPriority="66" w:semiHidden="0" w:name="Medium List 2 Accent 2"/>
+    <w:lsdException w:unhideWhenUsed="0" w:uiPriority="67" w:semiHidden="0" w:name="Medium Grid 1 Accent 2"/>
+    <w:lsdException w:unhideWhenUsed="0" w:uiPriority="68" w:semiHidden="0" w:name="Medium Grid 2 Accent 2"/>
+    <w:lsdException w:unhideWhenUsed="0" w:uiPriority="69" w:semiHidden="0" w:name="Medium Grid 3 Accent 2"/>
+    <w:lsdException w:unhideWhenUsed="0" w:uiPriority="70" w:semiHidden="0" w:name="Dark List Accent 2"/>
+    <w:lsdException w:unhideWhenUsed="0" w:uiPriority="71" w:semiHidden="0" w:name="Colorful Shading Accent 2"/>
+    <w:lsdException w:unhideWhenUsed="0" w:uiPriority="72" w:semiHidden="0" w:name="Colorful List Accent 2"/>
+    <w:lsdException w:unhideWhenUsed="0" w:uiPriority="73" w:semiHidden="0" w:name="Colorful Grid Accent 2"/>
+    <w:lsdException w:unhideWhenUsed="0" w:uiPriority="60" w:semiHidden="0" w:name="Light Shading Accent 3"/>
+    <w:lsdException w:unhideWhenUsed="0" w:uiPriority="61" w:semiHidden="0" w:name="Light List Accent 3"/>
+    <w:lsdException w:unhideWhenUsed="0" w:uiPriority="62" w:semiHidden="0" w:name="Light Grid Accent 3"/>
+    <w:lsdException w:unhideWhenUsed="0" w:uiPriority="63" w:semiHidden="0" w:name="Medium Shading 1 Accent 3"/>
+    <w:lsdException w:unhideWhenUsed="0" w:uiPriority="64" w:semiHidden="0" w:name="Medium Shading 2 Accent 3"/>
+    <w:lsdException w:unhideWhenUsed="0" w:uiPriority="65" w:semiHidden="0" w:name="Medium List 1 Accent 3"/>
+    <w:lsdException w:unhideWhenUsed="0" w:uiPriority="66" w:semiHidden="0" w:name="Medium List 2 Accent 3"/>
+    <w:lsdException w:unhideWhenUsed="0" w:uiPriority="67" w:semiHidden="0" w:name="Medium Grid 1 Accent 3"/>
+    <w:lsdException w:unhideWhenUsed="0" w:uiPriority="68" w:semiHidden="0" w:name="Medium Grid 2 Accent 3"/>
+    <w:lsdException w:unhideWhenUsed="0" w:uiPriority="69" w:semiHidden="0" w:name="Medium Grid 3 Accent 3"/>
+    <w:lsdException w:unhideWhenUsed="0" w:uiPriority="70" w:semiHidden="0" w:name="Dark List Accent 3"/>
+    <w:lsdException w:unhideWhenUsed="0" w:uiPriority="71" w:semiHidden="0" w:name="Colorful Shading Accent 3"/>
+    <w:lsdException w:unhideWhenUsed="0" w:uiPriority="72" w:semiHidden="0" w:name="Colorful List Accent 3"/>
+    <w:lsdException w:unhideWhenUsed="0" w:uiPriority="73" w:semiHidden="0" w:name="Colorful Grid Accent 3"/>
+    <w:lsdException w:unhideWhenUsed="0" w:uiPriority="60" w:semiHidden="0" w:name="Light Shading Accent 4"/>
+    <w:lsdException w:unhideWhenUsed="0" w:uiPriority="61" w:semiHidden="0" w:name="Light List Accent 4"/>
+    <w:lsdException w:unhideWhenUsed="0" w:uiPriority="62" w:semiHidden="0" w:name="Light Grid Accent 4"/>
+    <w:lsdException w:unhideWhenUsed="0" w:uiPriority="63" w:semiHidden="0" w:name="Medium Shading 1 Accent 4"/>
+    <w:lsdException w:unhideWhenUsed="0" w:uiPriority="64" w:semiHidden="0" w:name="Medium Shading 2 Accent 4"/>
+    <w:lsdException w:unhideWhenUsed="0" w:uiPriority="65" w:semiHidden="0" w:name="Medium List 1 Accent 4"/>
+    <w:lsdException w:unhideWhenUsed="0" w:uiPriority="66" w:semiHidden="0" w:name="Medium List 2 Accent 4"/>
+    <w:lsdException w:unhideWhenUsed="0" w:uiPriority="67" w:semiHidden="0" w:name="Medium Grid 1 Accent 4"/>
+    <w:lsdException w:unhideWhenUsed="0" w:uiPriority="68" w:semiHidden="0" w:name="Medium Grid 2 Accent 4"/>
+    <w:lsdException w:unhideWhenUsed="0" w:uiPriority="69" w:semiHidden="0" w:name="Medium Grid 3 Accent 4"/>
+    <w:lsdException w:unhideWhenUsed="0" w:uiPriority="70" w:semiHidden="0" w:name="Dark List Accent 4"/>
+    <w:lsdException w:unhideWhenUsed="0" w:uiPriority="71" w:semiHidden="0" w:name="Colorful Shading Accent 4"/>
+    <w:lsdException w:unhideWhenUsed="0" w:uiPriority="72" w:semiHidden="0" w:name="Colorful List Accent 4"/>
+    <w:lsdException w:unhideWhenUsed="0" w:uiPriority="73" w:semiHidden="0" w:name="Colorful Grid Accent 4"/>
+    <w:lsdException w:unhideWhenUsed="0" w:uiPriority="60" w:semiHidden="0" w:name="Light Shading Accent 5"/>
+    <w:lsdException w:unhideWhenUsed="0" w:uiPriority="61" w:semiHidden="0" w:name="Light List Accent 5"/>
+    <w:lsdException w:unhideWhenUsed="0" w:uiPriority="62" w:semiHidden="0" w:name="Light Grid Accent 5"/>
+    <w:lsdException w:unhideWhenUsed="0" w:uiPriority="63" w:semiHidden="0" w:name="Medium Shading 1 Accent 5"/>
+    <w:lsdException w:unhideWhenUsed="0" w:uiPriority="64" w:semiHidden="0" w:name="Medium Shading 2 Accent 5"/>
+    <w:lsdException w:unhideWhenUsed="0" w:uiPriority="65" w:semiHidden="0" w:name="Medium List 1 Accent 5"/>
+    <w:lsdException w:unhideWhenUsed="0" w:uiPriority="66" w:semiHidden="0" w:name="Medium List 2 Accent 5"/>
+    <w:lsdException w:unhideWhenUsed="0" w:uiPriority="67" w:semiHidden="0" w:name="Medium Grid 1 Accent 5"/>
+    <w:lsdException w:unhideWhenUsed="0" w:uiPriority="68" w:semiHidden="0" w:name="Medium Grid 2 Accent 5"/>
+    <w:lsdException w:unhideWhenUsed="0" w:uiPriority="69" w:semiHidden="0" w:name="Medium Grid 3 Accent 5"/>
+    <w:lsdException w:unhideWhenUsed="0" w:uiPriority="70" w:semiHidden="0" w:name="Dark List Accent 5"/>
+    <w:lsdException w:unhideWhenUsed="0" w:uiPriority="71" w:semiHidden="0" w:name="Colorful Shading Accent 5"/>
+    <w:lsdException w:unhideWhenUsed="0" w:uiPriority="72" w:semiHidden="0" w:name="Colorful List Accent 5"/>
+    <w:lsdException w:unhideWhenUsed="0" w:uiPriority="73" w:semiHidden="0" w:name="Colorful Grid Accent 5"/>
+    <w:lsdException w:unhideWhenUsed="0" w:uiPriority="60" w:semiHidden="0" w:name="Light Shading Accent 6"/>
+    <w:lsdException w:unhideWhenUsed="0" w:uiPriority="61" w:semiHidden="0" w:name="Light List Accent 6"/>
+    <w:lsdException w:unhideWhenUsed="0" w:uiPriority="62" w:semiHidden="0" w:name="Light Grid Accent 6"/>
+    <w:lsdException w:unhideWhenUsed="0" w:uiPriority="63" w:semiHidden="0" w:name="Medium Shading 1 Accent 6"/>
+    <w:lsdException w:unhideWhenUsed="0" w:uiPriority="64" w:semiHidden="0" w:name="Medium Shading 2 Accent 6"/>
+    <w:lsdException w:unhideWhenUsed="0" w:uiPriority="65" w:semiHidden="0" w:name="Medium List 1 Accent 6"/>
+    <w:lsdException w:unhideWhenUsed="0" w:uiPriority="66" w:semiHidden="0" w:name="Medium List 2 Accent 6"/>
+    <w:lsdException w:unhideWhenUsed="0" w:uiPriority="67" w:semiHidden="0" w:name="Medium Grid 1 Accent 6"/>
+    <w:lsdException w:unhideWhenUsed="0" w:uiPriority="68" w:semiHidden="0" w:name="Medium Grid 2 Accent 6"/>
+    <w:lsdException w:unhideWhenUsed="0" w:uiPriority="69" w:semiHidden="0" w:name="Medium Grid 3 Accent 6"/>
+    <w:lsdException w:unhideWhenUsed="0" w:uiPriority="70" w:semiHidden="0" w:name="Dark List Accent 6"/>
+    <w:lsdException w:unhideWhenUsed="0" w:uiPriority="71" w:semiHidden="0" w:name="Colorful Shading Accent 6"/>
+    <w:lsdException w:unhideWhenUsed="0" w:uiPriority="72" w:semiHidden="0" w:name="Colorful List Accent 6"/>
+    <w:lsdException w:unhideWhenUsed="0" w:uiPriority="73" w:semiHidden="0" w:name="Colorful Grid Accent 6"/>
   </w:latentStyles>
-  <w:style w:type="paragraph" w:default="1" w:styleId="Normal">
+  <w:style w:type="paragraph" w:default="1" w:styleId="1">
     <w:name w:val="Normal"/>
     <w:qFormat/>
+    <w:uiPriority w:val="0"/>
     <w:pPr>
       <w:widowControl w:val="0"/>
       <w:jc w:val="both"/>
     </w:pPr>
     <w:rPr>
-      <w:rFonts w:asciiTheme="minorHAnsi" w:eastAsiaTheme="minorEastAsia" w:hAnsiTheme="minorHAnsi" w:cstheme="minorBidi"/>
+      <w:rFonts w:asciiTheme="minorHAnsi" w:hAnsiTheme="minorHAnsi" w:eastAsiaTheme="minorEastAsia" w:cstheme="minorBidi"/>
       <w:kern w:val="2"/>
       <w:sz w:val="21"/>
       <w:szCs w:val="24"/>
+      <w:lang w:val="en-US" w:eastAsia="zh-CN" w:bidi="ar-SA"/>
     </w:rPr>
   </w:style>
-  <w:style w:type="paragraph" w:styleId="Heading1">
+  <w:style w:type="paragraph" w:styleId="2">
     <w:name w:val="heading 1"/>
-    <w:basedOn w:val="Normal"/>
-    <w:next w:val="Normal"/>
+    <w:basedOn w:val="1"/>
+    <w:next w:val="1"/>
     <w:qFormat/>
+    <w:uiPriority w:val="0"/>
     <w:pPr>
       <w:spacing w:beforeAutospacing="1" w:afterAutospacing="1"/>
       <w:jc w:val="left"/>
       <w:outlineLvl w:val="0"/>
     </w:pPr>
     <w:rPr>
-      <w:rFonts w:ascii="宋体" w:eastAsia="宋体" w:hAnsi="宋体" w:cs="Times New Roman" w:hint="eastAsia"/>
+      <w:rFonts w:hint="eastAsia" w:ascii="宋体" w:hAnsi="宋体" w:eastAsia="宋体" w:cs="Times New Roman"/>
       <w:b/>
       <w:kern w:val="44"/>
       <w:sz w:val="48"/>
       <w:szCs w:val="48"/>
     </w:rPr>
   </w:style>
-  <w:style w:type="character" w:default="1" w:styleId="DefaultParagraphFont">
+  <w:style w:type="character" w:default="1" w:styleId="4">
     <w:name w:val="Default Paragraph Font"/>
+    <w:unhideWhenUsed/>
+    <w:qFormat/>
     <w:uiPriority w:val="1"/>
-    <w:semiHidden/>
+  </w:style>
+  <w:style w:type="table" w:default="1" w:styleId="5">
+    <w:name w:val="Normal Table"/>
     <w:unhideWhenUsed/>
-  </w:style>
-  <w:style w:type="table" w:default="1" w:styleId="TableNormal">
-    <w:name w:val="Normal Table"/>
     <w:uiPriority w:val="99"/>
-    <w:semiHidden/>
-    <w:unhideWhenUsed/>
     <w:tblPr>
-      <w:tblInd w:w="0" w:type="dxa"/>
+      <w:tblLayout w:type="fixed"/>
       <w:tblCellMar>
         <w:top w:w="0" w:type="dxa"/>
         <w:left w:w="108" w:type="dxa"/>
@@ -4201,38 +4154,33 @@
       </w:tblCellMar>
     </w:tblPr>
   </w:style>
-  <w:style w:type="numbering" w:default="1" w:styleId="NoList">
-    <w:name w:val="No List"/>
-    <w:uiPriority w:val="99"/>
-    <w:semiHidden/>
-    <w:unhideWhenUsed/>
-  </w:style>
-  <w:style w:type="paragraph" w:styleId="ListParagraph">
-    <w:name w:val="List Paragraph"/>
-    <w:basedOn w:val="Normal"/>
-    <w:uiPriority w:val="99"/>
-    <w:rsid w:val="0049508D"/>
-    <w:pPr>
-      <w:ind w:left="720"/>
-      <w:contextualSpacing/>
-    </w:pPr>
-  </w:style>
-  <w:style w:type="paragraph" w:styleId="BalloonText">
+  <w:style w:type="paragraph" w:styleId="3">
     <w:name w:val="Balloon Text"/>
-    <w:basedOn w:val="Normal"/>
-    <w:link w:val="BalloonTextChar"/>
-    <w:rsid w:val="0049508D"/>
+    <w:basedOn w:val="1"/>
+    <w:link w:val="7"/>
+    <w:uiPriority w:val="0"/>
     <w:rPr>
       <w:rFonts w:ascii="Times New Roman" w:hAnsi="Times New Roman" w:cs="Times New Roman"/>
       <w:sz w:val="18"/>
       <w:szCs w:val="18"/>
     </w:rPr>
   </w:style>
-  <w:style w:type="character" w:customStyle="1" w:styleId="BalloonTextChar">
+  <w:style w:type="paragraph" w:styleId="6">
+    <w:name w:val="List Paragraph"/>
+    <w:basedOn w:val="1"/>
+    <w:qFormat/>
+    <w:uiPriority w:val="99"/>
+    <w:pPr>
+      <w:ind w:left="720"/>
+      <w:contextualSpacing/>
+    </w:pPr>
+  </w:style>
+  <w:style w:type="character" w:customStyle="1" w:styleId="7">
     <w:name w:val="Balloon Text Char"/>
-    <w:basedOn w:val="DefaultParagraphFont"/>
-    <w:link w:val="BalloonText"/>
-    <w:rsid w:val="0049508D"/>
+    <w:basedOn w:val="4"/>
+    <w:link w:val="3"/>
+    <w:qFormat/>
+    <w:uiPriority w:val="0"/>
     <w:rPr>
       <w:rFonts w:eastAsiaTheme="minorEastAsia"/>
       <w:kern w:val="2"/>
@@ -4251,7 +4199,7 @@
         <a:sysClr val="windowText" lastClr="000000"/>
       </a:dk1>
       <a:lt1>
-        <a:sysClr val="window" lastClr="FFFFFF"/>
+        <a:sysClr val="window" lastClr="CCE8CF"/>
       </a:lt1>
       <a:dk2>
         <a:srgbClr val="44546A"/>
@@ -4495,7 +4443,6 @@
     </a:fmtScheme>
   </a:themeElements>
   <a:objectDefaults/>
-  <a:extraClrSchemeLst/>
 </a:theme>
 </file>
 

</xml_diff>